<commit_message>
plan rapport planif bilan
</commit_message>
<xml_diff>
--- a/reports/6 - bilan planification/figure/couv.docx
+++ b/reports/6 - bilan planification/figure/couv.docx
@@ -1,6 +1,6 @@
 
 <file path=word/document.xml><?xml version="1.0" encoding="utf-8"?>
-<w:document xmlns:ve="http://schemas.openxmlformats.org/markup-compatibility/2006" xmlns:o="urn:schemas-microsoft-com:office:office" xmlns:r="http://schemas.openxmlformats.org/officeDocument/2006/relationships" xmlns:m="http://schemas.openxmlformats.org/officeDocument/2006/math" xmlns:v="urn:schemas-microsoft-com:vml" xmlns:wp="http://schemas.openxmlformats.org/drawingml/2006/wordprocessingDrawing" xmlns:w10="urn:schemas-microsoft-com:office:word" xmlns:w="http://schemas.openxmlformats.org/wordprocessingml/2006/main" xmlns:wne="http://schemas.microsoft.com/office/word/2006/wordml">
+<w:document xmlns:wpc="http://schemas.microsoft.com/office/word/2010/wordprocessingCanvas" xmlns:mc="http://schemas.openxmlformats.org/markup-compatibility/2006" xmlns:o="urn:schemas-microsoft-com:office:office" xmlns:r="http://schemas.openxmlformats.org/officeDocument/2006/relationships" xmlns:m="http://schemas.openxmlformats.org/officeDocument/2006/math" xmlns:v="urn:schemas-microsoft-com:vml" xmlns:wp14="http://schemas.microsoft.com/office/word/2010/wordprocessingDrawing" xmlns:wp="http://schemas.openxmlformats.org/drawingml/2006/wordprocessingDrawing" xmlns:w10="urn:schemas-microsoft-com:office:word" xmlns:w="http://schemas.openxmlformats.org/wordprocessingml/2006/main" xmlns:w14="http://schemas.microsoft.com/office/word/2010/wordml" xmlns:w15="http://schemas.microsoft.com/office/word/2012/wordml" xmlns:wpg="http://schemas.microsoft.com/office/word/2010/wordprocessingGroup" xmlns:wpi="http://schemas.microsoft.com/office/word/2010/wordprocessingInk" xmlns:wne="http://schemas.microsoft.com/office/word/2006/wordml" xmlns:wps="http://schemas.microsoft.com/office/word/2010/wordprocessingShape" mc:Ignorable="w14 w15 wp14">
   <w:body>
     <w:p>
       <w:r>
@@ -18,7 +18,7 @@
               <w:txbxContent>
                 <w:p>
                   <w:pPr>
-                    <w:pStyle w:val="Sansinterligne"/>
+                    <w:pStyle w:val="NoSpacing"/>
                     <w:spacing w:line="276" w:lineRule="auto"/>
                     <w:rPr>
                       <w:rFonts w:ascii="Century Gothic" w:hAnsi="Century Gothic"/>
@@ -74,7 +74,7 @@
           <w:lang w:eastAsia="fr-FR"/>
         </w:rPr>
         <w:pict>
-          <v:shape id="Text Box 1" o:spid="_x0000_s1027" type="#_x0000_t202" style="position:absolute;margin-left:1282.75pt;margin-top:88.5pt;width:188.75pt;height:118.3pt;z-index:251615232;visibility:visible;mso-height-percent:200;mso-wrap-distance-top:3.6pt;mso-wrap-distance-bottom:3.6pt;mso-position-horizontal:right;mso-position-horizontal-relative:margin;mso-position-vertical-relative:page;mso-height-percent:200;mso-width-relative:margin;mso-height-relative:margin" o:gfxdata="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" filled="f" stroked="f">
+          <v:shape id="Text Box 1" o:spid="_x0000_s1027" type="#_x0000_t202" style="position:absolute;margin-left:1420.3pt;margin-top:88.5pt;width:188.75pt;height:118.3pt;z-index:251615232;visibility:visible;mso-height-percent:200;mso-wrap-distance-top:3.6pt;mso-wrap-distance-bottom:3.6pt;mso-position-horizontal:right;mso-position-horizontal-relative:margin;mso-position-vertical-relative:page;mso-height-percent:200;mso-width-relative:margin;mso-height-relative:margin" o:gfxdata="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" filled="f" stroked="f">
             <v:textbox style="mso-fit-shape-to-text:t">
               <w:txbxContent>
                 <w:p>
@@ -166,7 +166,7 @@
               <w:txbxContent>
                 <w:p>
                   <w:pPr>
-                    <w:pStyle w:val="Sansinterligne"/>
+                    <w:pStyle w:val="NoSpacing"/>
                     <w:spacing w:line="276" w:lineRule="auto"/>
                     <w:rPr>
                       <w:rFonts w:ascii="Century Gothic" w:hAnsi="Century Gothic"/>
@@ -204,7 +204,7 @@
               <w:txbxContent>
                 <w:p>
                   <w:pPr>
-                    <w:pStyle w:val="Sansinterligne"/>
+                    <w:pStyle w:val="NoSpacing"/>
                     <w:spacing w:line="276" w:lineRule="auto"/>
                     <w:rPr>
                       <w:rFonts w:ascii="Century Gothic" w:hAnsi="Century Gothic"/>
@@ -220,7 +220,7 @@
                       <w:sz w:val="36"/>
                       <w:szCs w:val="40"/>
                     </w:rPr>
-                    <w:t xml:space="preserve">Rapport de </w:t>
+                    <w:t>Rapport de</w:t>
                   </w:r>
                   <w:r>
                     <w:rPr>
@@ -229,28 +229,7 @@
                       <w:sz w:val="36"/>
                       <w:szCs w:val="40"/>
                     </w:rPr>
-                    <w:t>conception</w:t>
-                  </w:r>
-                </w:p>
-                <w:p>
-                  <w:pPr>
-                    <w:pStyle w:val="Sansinterligne"/>
-                    <w:spacing w:line="276" w:lineRule="auto"/>
-                    <w:rPr>
-                      <w:rFonts w:ascii="Century Gothic" w:hAnsi="Century Gothic"/>
-                      <w:color w:val="FFFFFF" w:themeColor="background1"/>
-                      <w:sz w:val="36"/>
-                      <w:szCs w:val="40"/>
-                    </w:rPr>
-                  </w:pPr>
-                  <w:r>
-                    <w:rPr>
-                      <w:rFonts w:ascii="Century Gothic" w:hAnsi="Century Gothic"/>
-                      <w:color w:val="FFFFFF" w:themeColor="background1"/>
-                      <w:sz w:val="36"/>
-                      <w:szCs w:val="40"/>
-                    </w:rPr>
-                    <w:t>logicielle</w:t>
+                    <w:t xml:space="preserve"> bilan de planification</w:t>
                   </w:r>
                 </w:p>
               </w:txbxContent>
@@ -368,76 +347,125 @@
           <w:lang w:eastAsia="fr-FR"/>
         </w:rPr>
         <w:pict>
-          <v:shape id="_x0000_s1031" type="#_x0000_t202" style="position:absolute;margin-left:-70.85pt;margin-top:770.25pt;width:594.75pt;height:37.3pt;z-index:251694592;visibility:visible;mso-wrap-distance-top:3.6pt;mso-wrap-distance-bottom:3.6pt;mso-position-vertical-relative:page;mso-width-relative:margin;mso-height-relative:margin" o:gfxdata="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" filled="f" stroked="f">
+          <v:shape id="_x0000_s1032" type="#_x0000_t202" style="position:absolute;margin-left:-.35pt;margin-top:624.75pt;width:452.25pt;height:114.5pt;z-index:251700224;visibility:visible;mso-wrap-distance-top:3.6pt;mso-wrap-distance-bottom:3.6pt;mso-position-vertical-relative:page;mso-width-relative:margin;mso-height-relative:margin" o:gfxdata="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" filled="f" stroked="f">
             <v:textbox>
               <w:txbxContent>
                 <w:p>
                   <w:pPr>
-                    <w:jc w:val="center"/>
-                    <w:rPr>
-                      <w:rFonts w:ascii="Century Gothic" w:hAnsi="Century Gothic"/>
-                      <w:sz w:val="36"/>
-                      <w:szCs w:val="36"/>
-                      <w:lang w:val="en-US"/>
+                    <w:ind w:firstLine="708"/>
+                    <w:jc w:val="both"/>
+                    <w:rPr>
+                      <w:rFonts w:ascii="Century Gothic" w:hAnsi="Century Gothic"/>
+                      <w:color w:val="000000" w:themeColor="text1"/>
                     </w:rPr>
                   </w:pPr>
                   <w:r>
                     <w:rPr>
                       <w:rFonts w:ascii="Century Gothic" w:hAnsi="Century Gothic"/>
-                      <w:sz w:val="36"/>
-                      <w:szCs w:val="36"/>
-                    </w:rPr>
-                    <w:t>12</w:t>
-                  </w:r>
-                  <w:r>
-                    <w:rPr>
-                      <w:rFonts w:ascii="Century Gothic" w:hAnsi="Century Gothic"/>
-                      <w:sz w:val="36"/>
-                      <w:szCs w:val="36"/>
+                      <w:color w:val="000000" w:themeColor="text1"/>
+                    </w:rPr>
+                    <w:t>Glasir</w:t>
+                  </w:r>
+                  <w:r>
+                    <w:rPr>
+                      <w:rFonts w:ascii="Century Gothic" w:hAnsi="Century Gothic"/>
+                      <w:color w:val="000000" w:themeColor="text1"/>
+                    </w:rPr>
+                    <w:t xml:space="preserve"> est le log</w:t>
+                  </w:r>
+                  <w:bookmarkStart w:id="0" w:name="_GoBack"/>
+                  <w:r>
+                    <w:rPr>
+                      <w:rFonts w:ascii="Century Gothic" w:hAnsi="Century Gothic"/>
+                      <w:color w:val="000000" w:themeColor="text1"/>
+                    </w:rPr>
+                    <w:t>iciel d’analyse d’arbres d’attaque et de dé</w:t>
+                  </w:r>
+                  <w:r>
+                    <w:rPr>
+                      <w:rFonts w:ascii="Century Gothic" w:hAnsi="Century Gothic"/>
+                      <w:color w:val="000000" w:themeColor="text1"/>
+                    </w:rPr>
+                    <w:t xml:space="preserve">fense que nous </w:t>
+                  </w:r>
+                  <w:r>
+                    <w:rPr>
+                      <w:rFonts w:ascii="Century Gothic" w:hAnsi="Century Gothic"/>
+                      <w:color w:val="000000" w:themeColor="text1"/>
+                    </w:rPr>
+                    <w:t xml:space="preserve">avons </w:t>
+                  </w:r>
+                  <w:r>
+                    <w:rPr>
+                      <w:rFonts w:ascii="Century Gothic" w:hAnsi="Century Gothic"/>
+                      <w:color w:val="000000" w:themeColor="text1"/>
+                    </w:rPr>
+                    <w:t>développ</w:t>
+                  </w:r>
+                  <w:r>
+                    <w:rPr>
+                      <w:rFonts w:ascii="Century Gothic" w:hAnsi="Century Gothic"/>
+                      <w:color w:val="000000" w:themeColor="text1"/>
+                    </w:rPr>
+                    <w:t>é. Pour ce faire, nous avons amélioré</w:t>
+                  </w:r>
+                  <w:r>
+                    <w:rPr>
+                      <w:rFonts w:ascii="Century Gothic" w:hAnsi="Century Gothic"/>
+                      <w:color w:val="000000" w:themeColor="text1"/>
                     </w:rPr>
                     <w:t xml:space="preserve"> </w:t>
                   </w:r>
-                  <w:r>
-                    <w:rPr>
-                      <w:rFonts w:ascii="Century Gothic" w:hAnsi="Century Gothic"/>
-                      <w:sz w:val="36"/>
-                      <w:szCs w:val="36"/>
-                    </w:rPr>
-                    <w:t>f</w:t>
-                  </w:r>
-                  <w:r>
-                    <w:rPr>
-                      <w:rFonts w:ascii="Century Gothic" w:hAnsi="Century Gothic"/>
-                      <w:sz w:val="36"/>
-                      <w:szCs w:val="36"/>
-                    </w:rPr>
-                    <w:t>é</w:t>
-                  </w:r>
-                  <w:r>
-                    <w:rPr>
-                      <w:rFonts w:ascii="Century Gothic" w:hAnsi="Century Gothic"/>
-                      <w:sz w:val="36"/>
-                      <w:szCs w:val="36"/>
-                    </w:rPr>
-                    <w:t>vrier</w:t>
-                  </w:r>
-                  <w:r>
-                    <w:rPr>
-                      <w:rFonts w:ascii="Century Gothic" w:hAnsi="Century Gothic"/>
-                      <w:sz w:val="36"/>
-                      <w:szCs w:val="36"/>
-                    </w:rPr>
-                    <w:t xml:space="preserve"> 201</w:t>
-                  </w:r>
-                  <w:r>
-                    <w:rPr>
-                      <w:rFonts w:ascii="Century Gothic" w:hAnsi="Century Gothic"/>
-                      <w:sz w:val="36"/>
-                      <w:szCs w:val="36"/>
-                    </w:rPr>
-                    <w:t>5</w:t>
+                  <w:proofErr w:type="spellStart"/>
+                  <w:r>
+                    <w:rPr>
+                      <w:rFonts w:ascii="Century Gothic" w:hAnsi="Century Gothic"/>
+                      <w:color w:val="000000" w:themeColor="text1"/>
+                    </w:rPr>
+                    <w:t>ADTool</w:t>
+                  </w:r>
+                  <w:proofErr w:type="spellEnd"/>
+                  <w:r>
+                    <w:rPr>
+                      <w:rFonts w:ascii="Century Gothic" w:hAnsi="Century Gothic"/>
+                      <w:color w:val="000000" w:themeColor="text1"/>
+                    </w:rPr>
+                    <w:t>, un outil d’édition d’arbres, avant</w:t>
+                  </w:r>
+                  <w:r>
+                    <w:rPr>
+                      <w:rFonts w:ascii="Century Gothic" w:hAnsi="Century Gothic"/>
+                      <w:color w:val="000000" w:themeColor="text1"/>
+                    </w:rPr>
+                    <w:t xml:space="preserve"> de l’intégrer à notre logiciel.</w:t>
                   </w:r>
                 </w:p>
+                <w:p>
+                  <w:pPr>
+                    <w:ind w:firstLine="708"/>
+                    <w:jc w:val="both"/>
+                    <w:rPr>
+                      <w:rFonts w:ascii="Century Gothic" w:hAnsi="Century Gothic"/>
+                      <w:color w:val="000000" w:themeColor="text1"/>
+                    </w:rPr>
+                  </w:pPr>
+                  <w:r>
+                    <w:rPr>
+                      <w:rFonts w:ascii="Century Gothic" w:hAnsi="Century Gothic"/>
+                      <w:color w:val="000000" w:themeColor="text1"/>
+                    </w:rPr>
+                    <w:t xml:space="preserve">Ce rapport </w:t>
+                  </w:r>
+                  <w:r>
+                    <w:rPr>
+                      <w:rFonts w:ascii="Century Gothic" w:hAnsi="Century Gothic"/>
+                      <w:color w:val="000000" w:themeColor="text1"/>
+                    </w:rPr>
+                    <w:t>rend compte de la conduite du projet au regard de la planification initialement retenue. Il rapporte donc les difficultés auxquelles nous avons fait face, ainsi que les ajustements mis en place pour y répondre.</w:t>
+                  </w:r>
+                </w:p>
+                <w:bookmarkEnd w:id="0"/>
+                <w:p/>
               </w:txbxContent>
             </v:textbox>
             <w10:wrap type="square" anchory="page"/>
@@ -450,139 +478,76 @@
           <w:lang w:eastAsia="fr-FR"/>
         </w:rPr>
         <w:pict>
-          <v:shape id="_x0000_s1032" type="#_x0000_t202" style="position:absolute;margin-left:-.35pt;margin-top:624.75pt;width:452.25pt;height:48.8pt;z-index:251700224;visibility:visible;mso-height-percent:200;mso-wrap-distance-top:3.6pt;mso-wrap-distance-bottom:3.6pt;mso-position-vertical-relative:page;mso-height-percent:200;mso-width-relative:margin;mso-height-relative:margin" o:gfxdata="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" filled="f" stroked="f">
-            <v:textbox style="mso-fit-shape-to-text:t">
+          <v:shape id="_x0000_s1031" type="#_x0000_t202" style="position:absolute;margin-left:-70.85pt;margin-top:770.25pt;width:594.75pt;height:37.3pt;z-index:251694592;visibility:visible;mso-wrap-distance-top:3.6pt;mso-wrap-distance-bottom:3.6pt;mso-position-vertical-relative:page;mso-width-relative:margin;mso-height-relative:margin" o:gfxdata="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" filled="f" stroked="f">
+            <v:textbox>
               <w:txbxContent>
                 <w:p>
                   <w:pPr>
-                    <w:ind w:firstLine="708"/>
-                    <w:jc w:val="both"/>
-                    <w:rPr>
-                      <w:rFonts w:ascii="Century Gothic" w:hAnsi="Century Gothic"/>
-                      <w:color w:val="000000" w:themeColor="text1"/>
+                    <w:jc w:val="center"/>
+                    <w:rPr>
+                      <w:rFonts w:ascii="Century Gothic" w:hAnsi="Century Gothic"/>
+                      <w:sz w:val="36"/>
+                      <w:szCs w:val="36"/>
+                      <w:lang w:val="en-US"/>
                     </w:rPr>
                   </w:pPr>
                   <w:r>
                     <w:rPr>
                       <w:rFonts w:ascii="Century Gothic" w:hAnsi="Century Gothic"/>
-                      <w:color w:val="000000" w:themeColor="text1"/>
-                    </w:rPr>
-                    <w:t>Glasir</w:t>
-                  </w:r>
-                  <w:r>
-                    <w:rPr>
-                      <w:rFonts w:ascii="Century Gothic" w:hAnsi="Century Gothic"/>
-                      <w:color w:val="000000" w:themeColor="text1"/>
-                    </w:rPr>
-                    <w:t xml:space="preserve"> est le logiciel d’analyse d’arbres d’attaque et de dé</w:t>
-                  </w:r>
-                  <w:r>
-                    <w:rPr>
-                      <w:rFonts w:ascii="Century Gothic" w:hAnsi="Century Gothic"/>
-                      <w:color w:val="000000" w:themeColor="text1"/>
-                    </w:rPr>
-                    <w:t>fense que nous développons</w:t>
-                  </w:r>
-                  <w:r>
-                    <w:rPr>
-                      <w:rFonts w:ascii="Century Gothic" w:hAnsi="Century Gothic"/>
-                      <w:color w:val="000000" w:themeColor="text1"/>
-                    </w:rPr>
-                    <w:t xml:space="preserve">. Pour ce faire, nous allons améliorer </w:t>
-                  </w:r>
-                  <w:proofErr w:type="spellStart"/>
-                  <w:r>
-                    <w:rPr>
-                      <w:rFonts w:ascii="Century Gothic" w:hAnsi="Century Gothic"/>
-                      <w:color w:val="000000" w:themeColor="text1"/>
-                    </w:rPr>
-                    <w:t>ADTool</w:t>
-                  </w:r>
-                  <w:proofErr w:type="spellEnd"/>
-                  <w:r>
-                    <w:rPr>
-                      <w:rFonts w:ascii="Century Gothic" w:hAnsi="Century Gothic"/>
-                      <w:color w:val="000000" w:themeColor="text1"/>
-                    </w:rPr>
-                    <w:t>, un outil d’édition d’arbres, avant</w:t>
-                  </w:r>
-                  <w:r>
-                    <w:rPr>
-                      <w:rFonts w:ascii="Century Gothic" w:hAnsi="Century Gothic"/>
-                      <w:color w:val="000000" w:themeColor="text1"/>
-                    </w:rPr>
-                    <w:t xml:space="preserve"> de l’intégrer à notre logiciel.</w:t>
+                      <w:sz w:val="36"/>
+                      <w:szCs w:val="36"/>
+                    </w:rPr>
+                    <w:t>12</w:t>
+                  </w:r>
+                  <w:r>
+                    <w:rPr>
+                      <w:rFonts w:ascii="Century Gothic" w:hAnsi="Century Gothic"/>
+                      <w:sz w:val="36"/>
+                      <w:szCs w:val="36"/>
+                    </w:rPr>
+                    <w:t xml:space="preserve"> </w:t>
+                  </w:r>
+                  <w:r>
+                    <w:rPr>
+                      <w:rFonts w:ascii="Century Gothic" w:hAnsi="Century Gothic"/>
+                      <w:sz w:val="36"/>
+                      <w:szCs w:val="36"/>
+                    </w:rPr>
+                    <w:t>f</w:t>
+                  </w:r>
+                  <w:r>
+                    <w:rPr>
+                      <w:rFonts w:ascii="Century Gothic" w:hAnsi="Century Gothic"/>
+                      <w:sz w:val="36"/>
+                      <w:szCs w:val="36"/>
+                    </w:rPr>
+                    <w:t>é</w:t>
+                  </w:r>
+                  <w:r>
+                    <w:rPr>
+                      <w:rFonts w:ascii="Century Gothic" w:hAnsi="Century Gothic"/>
+                      <w:sz w:val="36"/>
+                      <w:szCs w:val="36"/>
+                    </w:rPr>
+                    <w:t>vrier</w:t>
+                  </w:r>
+                  <w:r>
+                    <w:rPr>
+                      <w:rFonts w:ascii="Century Gothic" w:hAnsi="Century Gothic"/>
+                      <w:sz w:val="36"/>
+                      <w:szCs w:val="36"/>
+                    </w:rPr>
+                    <w:t xml:space="preserve"> 201</w:t>
+                  </w:r>
+                  <w:r>
+                    <w:rPr>
+                      <w:rFonts w:ascii="Century Gothic" w:hAnsi="Century Gothic"/>
+                      <w:sz w:val="36"/>
+                      <w:szCs w:val="36"/>
+                    </w:rPr>
+                    <w:t>5</w:t>
                   </w:r>
                 </w:p>
-                <w:p>
-                  <w:pPr>
-                    <w:ind w:firstLine="708"/>
-                    <w:jc w:val="both"/>
-                    <w:rPr>
-                      <w:rFonts w:ascii="Century Gothic" w:hAnsi="Century Gothic"/>
-                      <w:color w:val="000000" w:themeColor="text1"/>
-                    </w:rPr>
-                  </w:pPr>
-                  <w:r>
-                    <w:rPr>
-                      <w:rFonts w:ascii="Century Gothic" w:hAnsi="Century Gothic"/>
-                      <w:color w:val="000000" w:themeColor="text1"/>
-                    </w:rPr>
-                    <w:t>Ce rapport décrit</w:t>
-                  </w:r>
-                  <w:r>
-                    <w:rPr>
-                      <w:rFonts w:ascii="Century Gothic" w:hAnsi="Century Gothic"/>
-                      <w:color w:val="000000" w:themeColor="text1"/>
-                    </w:rPr>
-                    <w:t xml:space="preserve"> l’architecture interne de Glasir</w:t>
-                  </w:r>
-                  <w:r>
-                    <w:rPr>
-                      <w:rFonts w:ascii="Century Gothic" w:hAnsi="Century Gothic"/>
-                      <w:color w:val="000000" w:themeColor="text1"/>
-                    </w:rPr>
-                    <w:t>,</w:t>
-                  </w:r>
-                  <w:r>
-                    <w:rPr>
-                      <w:rFonts w:ascii="Century Gothic" w:hAnsi="Century Gothic"/>
-                      <w:color w:val="000000" w:themeColor="text1"/>
-                    </w:rPr>
-                    <w:t xml:space="preserve"> ainsi que sa modélisation UML par le biais de diagrammes de séquence, de classe</w:t>
-                  </w:r>
-                  <w:r>
-                    <w:rPr>
-                      <w:rFonts w:ascii="Century Gothic" w:hAnsi="Century Gothic"/>
-                      <w:color w:val="000000" w:themeColor="text1"/>
-                    </w:rPr>
-                    <w:t>s</w:t>
-                  </w:r>
-                  <w:r>
-                    <w:rPr>
-                      <w:rFonts w:ascii="Century Gothic" w:hAnsi="Century Gothic"/>
-                      <w:color w:val="000000" w:themeColor="text1"/>
-                    </w:rPr>
-                    <w:t xml:space="preserve"> et de </w:t>
-                  </w:r>
-                  <w:r>
-                    <w:rPr>
-                      <w:rFonts w:ascii="Century Gothic" w:hAnsi="Century Gothic"/>
-                      <w:color w:val="000000" w:themeColor="text1"/>
-                    </w:rPr>
-                    <w:t>cas d’utilisation. Il présente</w:t>
-                  </w:r>
-                  <w:r>
-                    <w:rPr>
-                      <w:rFonts w:ascii="Century Gothic" w:hAnsi="Century Gothic"/>
-                      <w:color w:val="000000" w:themeColor="text1"/>
-                    </w:rPr>
-                    <w:t xml:space="preserve"> également l’interfaçage entre les différents modules du logiciel.</w:t>
-                  </w:r>
-                  <w:bookmarkStart w:id="0" w:name="_GoBack"/>
-                  <w:bookmarkEnd w:id="0"/>
-                </w:p>
-                <w:p/>
               </w:txbxContent>
             </v:textbox>
             <w10:wrap type="square" anchory="page"/>
@@ -687,7 +652,7 @@
 </file>
 
 <file path=word/endnotes.xml><?xml version="1.0" encoding="utf-8"?>
-<w:endnotes xmlns:ve="http://schemas.openxmlformats.org/markup-compatibility/2006" xmlns:o="urn:schemas-microsoft-com:office:office" xmlns:r="http://schemas.openxmlformats.org/officeDocument/2006/relationships" xmlns:m="http://schemas.openxmlformats.org/officeDocument/2006/math" xmlns:v="urn:schemas-microsoft-com:vml" xmlns:wp="http://schemas.openxmlformats.org/drawingml/2006/wordprocessingDrawing" xmlns:w10="urn:schemas-microsoft-com:office:word" xmlns:w="http://schemas.openxmlformats.org/wordprocessingml/2006/main" xmlns:wne="http://schemas.microsoft.com/office/word/2006/wordml">
+<w:endnotes xmlns:wpc="http://schemas.microsoft.com/office/word/2010/wordprocessingCanvas" xmlns:mc="http://schemas.openxmlformats.org/markup-compatibility/2006" xmlns:o="urn:schemas-microsoft-com:office:office" xmlns:r="http://schemas.openxmlformats.org/officeDocument/2006/relationships" xmlns:m="http://schemas.openxmlformats.org/officeDocument/2006/math" xmlns:v="urn:schemas-microsoft-com:vml" xmlns:wp14="http://schemas.microsoft.com/office/word/2010/wordprocessingDrawing" xmlns:wp="http://schemas.openxmlformats.org/drawingml/2006/wordprocessingDrawing" xmlns:w10="urn:schemas-microsoft-com:office:word" xmlns:w="http://schemas.openxmlformats.org/wordprocessingml/2006/main" xmlns:w14="http://schemas.microsoft.com/office/word/2010/wordml" xmlns:w15="http://schemas.microsoft.com/office/word/2012/wordml" xmlns:wpg="http://schemas.microsoft.com/office/word/2010/wordprocessingGroup" xmlns:wpi="http://schemas.microsoft.com/office/word/2010/wordprocessingInk" xmlns:wne="http://schemas.microsoft.com/office/word/2006/wordml" xmlns:wps="http://schemas.microsoft.com/office/word/2010/wordprocessingShape" mc:Ignorable="w14 w15 wp14">
   <w:endnote w:type="separator" w:id="-1">
     <w:p>
       <w:pPr>
@@ -712,10 +677,10 @@
 </file>
 
 <file path=word/footer1.xml><?xml version="1.0" encoding="utf-8"?>
-<w:ftr xmlns:ve="http://schemas.openxmlformats.org/markup-compatibility/2006" xmlns:o="urn:schemas-microsoft-com:office:office" xmlns:r="http://schemas.openxmlformats.org/officeDocument/2006/relationships" xmlns:m="http://schemas.openxmlformats.org/officeDocument/2006/math" xmlns:v="urn:schemas-microsoft-com:vml" xmlns:wp="http://schemas.openxmlformats.org/drawingml/2006/wordprocessingDrawing" xmlns:w10="urn:schemas-microsoft-com:office:word" xmlns:w="http://schemas.openxmlformats.org/wordprocessingml/2006/main" xmlns:wne="http://schemas.microsoft.com/office/word/2006/wordml">
+<w:ftr xmlns:wpc="http://schemas.microsoft.com/office/word/2010/wordprocessingCanvas" xmlns:mc="http://schemas.openxmlformats.org/markup-compatibility/2006" xmlns:o="urn:schemas-microsoft-com:office:office" xmlns:r="http://schemas.openxmlformats.org/officeDocument/2006/relationships" xmlns:m="http://schemas.openxmlformats.org/officeDocument/2006/math" xmlns:v="urn:schemas-microsoft-com:vml" xmlns:wp14="http://schemas.microsoft.com/office/word/2010/wordprocessingDrawing" xmlns:wp="http://schemas.openxmlformats.org/drawingml/2006/wordprocessingDrawing" xmlns:w10="urn:schemas-microsoft-com:office:word" xmlns:w="http://schemas.openxmlformats.org/wordprocessingml/2006/main" xmlns:w14="http://schemas.microsoft.com/office/word/2010/wordml" xmlns:w15="http://schemas.microsoft.com/office/word/2012/wordml" xmlns:wpg="http://schemas.microsoft.com/office/word/2010/wordprocessingGroup" xmlns:wpi="http://schemas.microsoft.com/office/word/2010/wordprocessingInk" xmlns:wne="http://schemas.microsoft.com/office/word/2006/wordml" xmlns:wps="http://schemas.microsoft.com/office/word/2010/wordprocessingShape" mc:Ignorable="w14 w15 wp14">
   <w:p>
     <w:pPr>
-      <w:pStyle w:val="Pieddepage"/>
+      <w:pStyle w:val="Footer"/>
       <w:ind w:left="-1417"/>
     </w:pPr>
   </w:p>
@@ -723,7 +688,7 @@
 </file>
 
 <file path=word/footnotes.xml><?xml version="1.0" encoding="utf-8"?>
-<w:footnotes xmlns:ve="http://schemas.openxmlformats.org/markup-compatibility/2006" xmlns:o="urn:schemas-microsoft-com:office:office" xmlns:r="http://schemas.openxmlformats.org/officeDocument/2006/relationships" xmlns:m="http://schemas.openxmlformats.org/officeDocument/2006/math" xmlns:v="urn:schemas-microsoft-com:vml" xmlns:wp="http://schemas.openxmlformats.org/drawingml/2006/wordprocessingDrawing" xmlns:w10="urn:schemas-microsoft-com:office:word" xmlns:w="http://schemas.openxmlformats.org/wordprocessingml/2006/main" xmlns:wne="http://schemas.microsoft.com/office/word/2006/wordml">
+<w:footnotes xmlns:wpc="http://schemas.microsoft.com/office/word/2010/wordprocessingCanvas" xmlns:mc="http://schemas.openxmlformats.org/markup-compatibility/2006" xmlns:o="urn:schemas-microsoft-com:office:office" xmlns:r="http://schemas.openxmlformats.org/officeDocument/2006/relationships" xmlns:m="http://schemas.openxmlformats.org/officeDocument/2006/math" xmlns:v="urn:schemas-microsoft-com:vml" xmlns:wp14="http://schemas.microsoft.com/office/word/2010/wordprocessingDrawing" xmlns:wp="http://schemas.openxmlformats.org/drawingml/2006/wordprocessingDrawing" xmlns:w10="urn:schemas-microsoft-com:office:word" xmlns:w="http://schemas.openxmlformats.org/wordprocessingml/2006/main" xmlns:w14="http://schemas.microsoft.com/office/word/2010/wordml" xmlns:w15="http://schemas.microsoft.com/office/word/2012/wordml" xmlns:wpg="http://schemas.microsoft.com/office/word/2010/wordprocessingGroup" xmlns:wpi="http://schemas.microsoft.com/office/word/2010/wordprocessingInk" xmlns:wne="http://schemas.microsoft.com/office/word/2006/wordml" xmlns:wps="http://schemas.microsoft.com/office/word/2010/wordprocessingShape" mc:Ignorable="w14 w15 wp14">
   <w:footnote w:type="separator" w:id="-1">
     <w:p>
       <w:pPr>
@@ -748,10 +713,10 @@
 </file>
 
 <file path=word/header1.xml><?xml version="1.0" encoding="utf-8"?>
-<w:hdr xmlns:ve="http://schemas.openxmlformats.org/markup-compatibility/2006" xmlns:o="urn:schemas-microsoft-com:office:office" xmlns:r="http://schemas.openxmlformats.org/officeDocument/2006/relationships" xmlns:m="http://schemas.openxmlformats.org/officeDocument/2006/math" xmlns:v="urn:schemas-microsoft-com:vml" xmlns:wp="http://schemas.openxmlformats.org/drawingml/2006/wordprocessingDrawing" xmlns:w10="urn:schemas-microsoft-com:office:word" xmlns:w="http://schemas.openxmlformats.org/wordprocessingml/2006/main" xmlns:wne="http://schemas.microsoft.com/office/word/2006/wordml">
+<w:hdr xmlns:wpc="http://schemas.microsoft.com/office/word/2010/wordprocessingCanvas" xmlns:mc="http://schemas.openxmlformats.org/markup-compatibility/2006" xmlns:o="urn:schemas-microsoft-com:office:office" xmlns:r="http://schemas.openxmlformats.org/officeDocument/2006/relationships" xmlns:m="http://schemas.openxmlformats.org/officeDocument/2006/math" xmlns:v="urn:schemas-microsoft-com:vml" xmlns:wp14="http://schemas.microsoft.com/office/word/2010/wordprocessingDrawing" xmlns:wp="http://schemas.openxmlformats.org/drawingml/2006/wordprocessingDrawing" xmlns:w10="urn:schemas-microsoft-com:office:word" xmlns:w="http://schemas.openxmlformats.org/wordprocessingml/2006/main" xmlns:w14="http://schemas.microsoft.com/office/word/2010/wordml" xmlns:w15="http://schemas.microsoft.com/office/word/2012/wordml" xmlns:wpg="http://schemas.microsoft.com/office/word/2010/wordprocessingGroup" xmlns:wpi="http://schemas.microsoft.com/office/word/2010/wordprocessingInk" xmlns:wne="http://schemas.microsoft.com/office/word/2006/wordml" xmlns:wps="http://schemas.microsoft.com/office/word/2010/wordprocessingShape" mc:Ignorable="w14 w15 wp14">
   <w:p>
     <w:pPr>
-      <w:pStyle w:val="En-tte"/>
+      <w:pStyle w:val="Header"/>
       <w:ind w:left="-1417"/>
     </w:pPr>
     <w:r>
@@ -786,7 +751,7 @@
                   <a:blip r:embed="rId1" cstate="print">
                     <a:extLst>
                       <a:ext uri="{28A0092B-C50C-407E-A947-70E740481C1C}">
-                        <a14:useLocalDpi xmlns:a14="http://schemas.microsoft.com/office/drawing/2010/main" xmlns:wps="http://schemas.microsoft.com/office/word/2010/wordprocessingShape" xmlns:wpi="http://schemas.microsoft.com/office/word/2010/wordprocessingInk" xmlns:wpg="http://schemas.microsoft.com/office/word/2010/wordprocessingGroup" xmlns:w15="http://schemas.microsoft.com/office/word/2012/wordml" xmlns:w14="http://schemas.microsoft.com/office/word/2010/wordml" xmlns:w="http://schemas.openxmlformats.org/wordprocessingml/2006/main" xmlns:w10="urn:schemas-microsoft-com:office:word" xmlns:wp14="http://schemas.microsoft.com/office/word/2010/wordprocessingDrawing" xmlns:v="urn:schemas-microsoft-com:vml" xmlns:o="urn:schemas-microsoft-com:office:office" xmlns:mc="http://schemas.openxmlformats.org/markup-compatibility/2006" xmlns:wpc="http://schemas.microsoft.com/office/word/2010/wordprocessingCanvas" xmlns="" val="0"/>
+                        <a14:useLocalDpi xmlns:a14="http://schemas.microsoft.com/office/drawing/2010/main" val="0"/>
                       </a:ext>
                     </a:extLst>
                   </a:blip>
@@ -814,10 +779,10 @@
 </file>
 
 <file path=word/header2.xml><?xml version="1.0" encoding="utf-8"?>
-<w:hdr xmlns:ve="http://schemas.openxmlformats.org/markup-compatibility/2006" xmlns:o="urn:schemas-microsoft-com:office:office" xmlns:r="http://schemas.openxmlformats.org/officeDocument/2006/relationships" xmlns:m="http://schemas.openxmlformats.org/officeDocument/2006/math" xmlns:v="urn:schemas-microsoft-com:vml" xmlns:wp="http://schemas.openxmlformats.org/drawingml/2006/wordprocessingDrawing" xmlns:w10="urn:schemas-microsoft-com:office:word" xmlns:w="http://schemas.openxmlformats.org/wordprocessingml/2006/main" xmlns:wne="http://schemas.microsoft.com/office/word/2006/wordml">
+<w:hdr xmlns:wpc="http://schemas.microsoft.com/office/word/2010/wordprocessingCanvas" xmlns:mc="http://schemas.openxmlformats.org/markup-compatibility/2006" xmlns:o="urn:schemas-microsoft-com:office:office" xmlns:r="http://schemas.openxmlformats.org/officeDocument/2006/relationships" xmlns:m="http://schemas.openxmlformats.org/officeDocument/2006/math" xmlns:v="urn:schemas-microsoft-com:vml" xmlns:wp14="http://schemas.microsoft.com/office/word/2010/wordprocessingDrawing" xmlns:wp="http://schemas.openxmlformats.org/drawingml/2006/wordprocessingDrawing" xmlns:w10="urn:schemas-microsoft-com:office:word" xmlns:w="http://schemas.openxmlformats.org/wordprocessingml/2006/main" xmlns:w14="http://schemas.microsoft.com/office/word/2010/wordml" xmlns:w15="http://schemas.microsoft.com/office/word/2012/wordml" xmlns:wpg="http://schemas.microsoft.com/office/word/2010/wordprocessingGroup" xmlns:wpi="http://schemas.microsoft.com/office/word/2010/wordprocessingInk" xmlns:wne="http://schemas.microsoft.com/office/word/2006/wordml" xmlns:wps="http://schemas.microsoft.com/office/word/2010/wordprocessingShape" mc:Ignorable="w14 w15 wp14">
   <w:p>
     <w:pPr>
-      <w:pStyle w:val="En-tte"/>
+      <w:pStyle w:val="Header"/>
       <w:ind w:left="-1417"/>
     </w:pPr>
     <w:r>
@@ -852,7 +817,7 @@
                   <a:blip r:embed="rId1" cstate="print">
                     <a:extLst>
                       <a:ext uri="{28A0092B-C50C-407E-A947-70E740481C1C}">
-                        <a14:useLocalDpi xmlns:a14="http://schemas.microsoft.com/office/drawing/2010/main" xmlns:wps="http://schemas.microsoft.com/office/word/2010/wordprocessingShape" xmlns:wpi="http://schemas.microsoft.com/office/word/2010/wordprocessingInk" xmlns:wpg="http://schemas.microsoft.com/office/word/2010/wordprocessingGroup" xmlns:w15="http://schemas.microsoft.com/office/word/2012/wordml" xmlns:w14="http://schemas.microsoft.com/office/word/2010/wordml" xmlns:w="http://schemas.openxmlformats.org/wordprocessingml/2006/main" xmlns:w10="urn:schemas-microsoft-com:office:word" xmlns:wp14="http://schemas.microsoft.com/office/word/2010/wordprocessingDrawing" xmlns:v="urn:schemas-microsoft-com:vml" xmlns:o="urn:schemas-microsoft-com:office:office" xmlns:mc="http://schemas.openxmlformats.org/markup-compatibility/2006" xmlns:wpc="http://schemas.microsoft.com/office/word/2010/wordprocessingCanvas" xmlns="" val="0"/>
+                        <a14:useLocalDpi xmlns:a14="http://schemas.microsoft.com/office/drawing/2010/main" val="0"/>
                       </a:ext>
                     </a:extLst>
                   </a:blip>
@@ -880,7 +845,7 @@
 </file>
 
 <file path=word/styles.xml><?xml version="1.0" encoding="utf-8"?>
-<w:styles xmlns:r="http://schemas.openxmlformats.org/officeDocument/2006/relationships" xmlns:w="http://schemas.openxmlformats.org/wordprocessingml/2006/main">
+<w:styles xmlns:mc="http://schemas.openxmlformats.org/markup-compatibility/2006" xmlns:r="http://schemas.openxmlformats.org/officeDocument/2006/relationships" xmlns:w="http://schemas.openxmlformats.org/wordprocessingml/2006/main" xmlns:w14="http://schemas.microsoft.com/office/word/2010/wordml" xmlns:w15="http://schemas.microsoft.com/office/word/2012/wordml" mc:Ignorable="w14 w15">
   <w:docDefaults>
     <w:rPrDefault>
       <w:rPr>
@@ -896,162 +861,395 @@
       </w:pPr>
     </w:pPrDefault>
   </w:docDefaults>
-  <w:latentStyles w:defLockedState="0" w:defUIPriority="99" w:defSemiHidden="1" w:defUnhideWhenUsed="1" w:defQFormat="0" w:count="267">
-    <w:lsdException w:name="Normal" w:semiHidden="0" w:uiPriority="0" w:unhideWhenUsed="0" w:qFormat="1"/>
-    <w:lsdException w:name="heading 1" w:semiHidden="0" w:uiPriority="9" w:unhideWhenUsed="0" w:qFormat="1"/>
-    <w:lsdException w:name="heading 2" w:uiPriority="9" w:qFormat="1"/>
-    <w:lsdException w:name="heading 3" w:uiPriority="9" w:qFormat="1"/>
-    <w:lsdException w:name="heading 4" w:uiPriority="9" w:qFormat="1"/>
-    <w:lsdException w:name="heading 5" w:uiPriority="9" w:qFormat="1"/>
-    <w:lsdException w:name="heading 6" w:uiPriority="9" w:qFormat="1"/>
-    <w:lsdException w:name="heading 7" w:uiPriority="9" w:qFormat="1"/>
-    <w:lsdException w:name="heading 8" w:uiPriority="9" w:qFormat="1"/>
-    <w:lsdException w:name="heading 9" w:uiPriority="9" w:qFormat="1"/>
-    <w:lsdException w:name="toc 1" w:uiPriority="39"/>
-    <w:lsdException w:name="toc 2" w:uiPriority="39"/>
-    <w:lsdException w:name="toc 3" w:uiPriority="39"/>
-    <w:lsdException w:name="toc 4" w:uiPriority="39"/>
-    <w:lsdException w:name="toc 5" w:uiPriority="39"/>
-    <w:lsdException w:name="toc 6" w:uiPriority="39"/>
-    <w:lsdException w:name="toc 7" w:uiPriority="39"/>
-    <w:lsdException w:name="toc 8" w:uiPriority="39"/>
-    <w:lsdException w:name="toc 9" w:uiPriority="39"/>
-    <w:lsdException w:name="caption" w:uiPriority="35" w:qFormat="1"/>
-    <w:lsdException w:name="Title" w:semiHidden="0" w:uiPriority="10" w:unhideWhenUsed="0" w:qFormat="1"/>
-    <w:lsdException w:name="Default Paragraph Font" w:uiPriority="1"/>
-    <w:lsdException w:name="Subtitle" w:semiHidden="0" w:uiPriority="11" w:unhideWhenUsed="0" w:qFormat="1"/>
-    <w:lsdException w:name="Strong" w:semiHidden="0" w:uiPriority="22" w:unhideWhenUsed="0" w:qFormat="1"/>
-    <w:lsdException w:name="Emphasis" w:semiHidden="0" w:uiPriority="20" w:unhideWhenUsed="0" w:qFormat="1"/>
-    <w:lsdException w:name="Table Grid" w:semiHidden="0" w:uiPriority="59" w:unhideWhenUsed="0"/>
-    <w:lsdException w:name="Placeholder Text" w:unhideWhenUsed="0"/>
-    <w:lsdException w:name="No Spacing" w:semiHidden="0" w:uiPriority="1" w:unhideWhenUsed="0" w:qFormat="1"/>
-    <w:lsdException w:name="Light Shading" w:semiHidden="0" w:uiPriority="60" w:unhideWhenUsed="0"/>
-    <w:lsdException w:name="Light List" w:semiHidden="0" w:uiPriority="61" w:unhideWhenUsed="0"/>
-    <w:lsdException w:name="Light Grid" w:semiHidden="0" w:uiPriority="62" w:unhideWhenUsed="0"/>
-    <w:lsdException w:name="Medium Shading 1" w:semiHidden="0" w:uiPriority="63" w:unhideWhenUsed="0"/>
-    <w:lsdException w:name="Medium Shading 2" w:semiHidden="0" w:uiPriority="64" w:unhideWhenUsed="0"/>
-    <w:lsdException w:name="Medium List 1" w:semiHidden="0" w:uiPriority="65" w:unhideWhenUsed="0"/>
-    <w:lsdException w:name="Medium List 2" w:semiHidden="0" w:uiPriority="66" w:unhideWhenUsed="0"/>
-    <w:lsdException w:name="Medium Grid 1" w:semiHidden="0" w:uiPriority="67" w:unhideWhenUsed="0"/>
-    <w:lsdException w:name="Medium Grid 2" w:semiHidden="0" w:uiPriority="68" w:unhideWhenUsed="0"/>
-    <w:lsdException w:name="Medium Grid 3" w:semiHidden="0" w:uiPriority="69" w:unhideWhenUsed="0"/>
-    <w:lsdException w:name="Dark List" w:semiHidden="0" w:uiPriority="70" w:unhideWhenUsed="0"/>
-    <w:lsdException w:name="Colorful Shading" w:semiHidden="0" w:uiPriority="71" w:unhideWhenUsed="0"/>
-    <w:lsdException w:name="Colorful List" w:semiHidden="0" w:uiPriority="72" w:unhideWhenUsed="0"/>
-    <w:lsdException w:name="Colorful Grid" w:semiHidden="0" w:uiPriority="73" w:unhideWhenUsed="0"/>
-    <w:lsdException w:name="Light Shading Accent 1" w:semiHidden="0" w:uiPriority="60" w:unhideWhenUsed="0"/>
-    <w:lsdException w:name="Light List Accent 1" w:semiHidden="0" w:uiPriority="61" w:unhideWhenUsed="0"/>
-    <w:lsdException w:name="Light Grid Accent 1" w:semiHidden="0" w:uiPriority="62" w:unhideWhenUsed="0"/>
-    <w:lsdException w:name="Medium Shading 1 Accent 1" w:semiHidden="0" w:uiPriority="63" w:unhideWhenUsed="0"/>
-    <w:lsdException w:name="Medium Shading 2 Accent 1" w:semiHidden="0" w:uiPriority="64" w:unhideWhenUsed="0"/>
-    <w:lsdException w:name="Medium List 1 Accent 1" w:semiHidden="0" w:uiPriority="65" w:unhideWhenUsed="0"/>
-    <w:lsdException w:name="Revision" w:unhideWhenUsed="0"/>
-    <w:lsdException w:name="List Paragraph" w:semiHidden="0" w:uiPriority="34" w:unhideWhenUsed="0" w:qFormat="1"/>
-    <w:lsdException w:name="Quote" w:semiHidden="0" w:uiPriority="29" w:unhideWhenUsed="0" w:qFormat="1"/>
-    <w:lsdException w:name="Intense Quote" w:semiHidden="0" w:uiPriority="30" w:unhideWhenUsed="0" w:qFormat="1"/>
-    <w:lsdException w:name="Medium List 2 Accent 1" w:semiHidden="0" w:uiPriority="66" w:unhideWhenUsed="0"/>
-    <w:lsdException w:name="Medium Grid 1 Accent 1" w:semiHidden="0" w:uiPriority="67" w:unhideWhenUsed="0"/>
-    <w:lsdException w:name="Medium Grid 2 Accent 1" w:semiHidden="0" w:uiPriority="68" w:unhideWhenUsed="0"/>
-    <w:lsdException w:name="Medium Grid 3 Accent 1" w:semiHidden="0" w:uiPriority="69" w:unhideWhenUsed="0"/>
-    <w:lsdException w:name="Dark List Accent 1" w:semiHidden="0" w:uiPriority="70" w:unhideWhenUsed="0"/>
-    <w:lsdException w:name="Colorful Shading Accent 1" w:semiHidden="0" w:uiPriority="71" w:unhideWhenUsed="0"/>
-    <w:lsdException w:name="Colorful List Accent 1" w:semiHidden="0" w:uiPriority="72" w:unhideWhenUsed="0"/>
-    <w:lsdException w:name="Colorful Grid Accent 1" w:semiHidden="0" w:uiPriority="73" w:unhideWhenUsed="0"/>
-    <w:lsdException w:name="Light Shading Accent 2" w:semiHidden="0" w:uiPriority="60" w:unhideWhenUsed="0"/>
-    <w:lsdException w:name="Light List Accent 2" w:semiHidden="0" w:uiPriority="61" w:unhideWhenUsed="0"/>
-    <w:lsdException w:name="Light Grid Accent 2" w:semiHidden="0" w:uiPriority="62" w:unhideWhenUsed="0"/>
-    <w:lsdException w:name="Medium Shading 1 Accent 2" w:semiHidden="0" w:uiPriority="63" w:unhideWhenUsed="0"/>
-    <w:lsdException w:name="Medium Shading 2 Accent 2" w:semiHidden="0" w:uiPriority="64" w:unhideWhenUsed="0"/>
-    <w:lsdException w:name="Medium List 1 Accent 2" w:semiHidden="0" w:uiPriority="65" w:unhideWhenUsed="0"/>
-    <w:lsdException w:name="Medium List 2 Accent 2" w:semiHidden="0" w:uiPriority="66" w:unhideWhenUsed="0"/>
-    <w:lsdException w:name="Medium Grid 1 Accent 2" w:semiHidden="0" w:uiPriority="67" w:unhideWhenUsed="0"/>
-    <w:lsdException w:name="Medium Grid 2 Accent 2" w:semiHidden="0" w:uiPriority="68" w:unhideWhenUsed="0"/>
-    <w:lsdException w:name="Medium Grid 3 Accent 2" w:semiHidden="0" w:uiPriority="69" w:unhideWhenUsed="0"/>
-    <w:lsdException w:name="Dark List Accent 2" w:semiHidden="0" w:uiPriority="70" w:unhideWhenUsed="0"/>
-    <w:lsdException w:name="Colorful Shading Accent 2" w:semiHidden="0" w:uiPriority="71" w:unhideWhenUsed="0"/>
-    <w:lsdException w:name="Colorful List Accent 2" w:semiHidden="0" w:uiPriority="72" w:unhideWhenUsed="0"/>
-    <w:lsdException w:name="Colorful Grid Accent 2" w:semiHidden="0" w:uiPriority="73" w:unhideWhenUsed="0"/>
-    <w:lsdException w:name="Light Shading Accent 3" w:semiHidden="0" w:uiPriority="60" w:unhideWhenUsed="0"/>
-    <w:lsdException w:name="Light List Accent 3" w:semiHidden="0" w:uiPriority="61" w:unhideWhenUsed="0"/>
-    <w:lsdException w:name="Light Grid Accent 3" w:semiHidden="0" w:uiPriority="62" w:unhideWhenUsed="0"/>
-    <w:lsdException w:name="Medium Shading 1 Accent 3" w:semiHidden="0" w:uiPriority="63" w:unhideWhenUsed="0"/>
-    <w:lsdException w:name="Medium Shading 2 Accent 3" w:semiHidden="0" w:uiPriority="64" w:unhideWhenUsed="0"/>
-    <w:lsdException w:name="Medium List 1 Accent 3" w:semiHidden="0" w:uiPriority="65" w:unhideWhenUsed="0"/>
-    <w:lsdException w:name="Medium List 2 Accent 3" w:semiHidden="0" w:uiPriority="66" w:unhideWhenUsed="0"/>
-    <w:lsdException w:name="Medium Grid 1 Accent 3" w:semiHidden="0" w:uiPriority="67" w:unhideWhenUsed="0"/>
-    <w:lsdException w:name="Medium Grid 2 Accent 3" w:semiHidden="0" w:uiPriority="68" w:unhideWhenUsed="0"/>
-    <w:lsdException w:name="Medium Grid 3 Accent 3" w:semiHidden="0" w:uiPriority="69" w:unhideWhenUsed="0"/>
-    <w:lsdException w:name="Dark List Accent 3" w:semiHidden="0" w:uiPriority="70" w:unhideWhenUsed="0"/>
-    <w:lsdException w:name="Colorful Shading Accent 3" w:semiHidden="0" w:uiPriority="71" w:unhideWhenUsed="0"/>
-    <w:lsdException w:name="Colorful List Accent 3" w:semiHidden="0" w:uiPriority="72" w:unhideWhenUsed="0"/>
-    <w:lsdException w:name="Colorful Grid Accent 3" w:semiHidden="0" w:uiPriority="73" w:unhideWhenUsed="0"/>
-    <w:lsdException w:name="Light Shading Accent 4" w:semiHidden="0" w:uiPriority="60" w:unhideWhenUsed="0"/>
-    <w:lsdException w:name="Light List Accent 4" w:semiHidden="0" w:uiPriority="61" w:unhideWhenUsed="0"/>
-    <w:lsdException w:name="Light Grid Accent 4" w:semiHidden="0" w:uiPriority="62" w:unhideWhenUsed="0"/>
-    <w:lsdException w:name="Medium Shading 1 Accent 4" w:semiHidden="0" w:uiPriority="63" w:unhideWhenUsed="0"/>
-    <w:lsdException w:name="Medium Shading 2 Accent 4" w:semiHidden="0" w:uiPriority="64" w:unhideWhenUsed="0"/>
-    <w:lsdException w:name="Medium List 1 Accent 4" w:semiHidden="0" w:uiPriority="65" w:unhideWhenUsed="0"/>
-    <w:lsdException w:name="Medium List 2 Accent 4" w:semiHidden="0" w:uiPriority="66" w:unhideWhenUsed="0"/>
-    <w:lsdException w:name="Medium Grid 1 Accent 4" w:semiHidden="0" w:uiPriority="67" w:unhideWhenUsed="0"/>
-    <w:lsdException w:name="Medium Grid 2 Accent 4" w:semiHidden="0" w:uiPriority="68" w:unhideWhenUsed="0"/>
-    <w:lsdException w:name="Medium Grid 3 Accent 4" w:semiHidden="0" w:uiPriority="69" w:unhideWhenUsed="0"/>
-    <w:lsdException w:name="Dark List Accent 4" w:semiHidden="0" w:uiPriority="70" w:unhideWhenUsed="0"/>
-    <w:lsdException w:name="Colorful Shading Accent 4" w:semiHidden="0" w:uiPriority="71" w:unhideWhenUsed="0"/>
-    <w:lsdException w:name="Colorful List Accent 4" w:semiHidden="0" w:uiPriority="72" w:unhideWhenUsed="0"/>
-    <w:lsdException w:name="Colorful Grid Accent 4" w:semiHidden="0" w:uiPriority="73" w:unhideWhenUsed="0"/>
-    <w:lsdException w:name="Light Shading Accent 5" w:semiHidden="0" w:uiPriority="60" w:unhideWhenUsed="0"/>
-    <w:lsdException w:name="Light List Accent 5" w:semiHidden="0" w:uiPriority="61" w:unhideWhenUsed="0"/>
-    <w:lsdException w:name="Light Grid Accent 5" w:semiHidden="0" w:uiPriority="62" w:unhideWhenUsed="0"/>
-    <w:lsdException w:name="Medium Shading 1 Accent 5" w:semiHidden="0" w:uiPriority="63" w:unhideWhenUsed="0"/>
-    <w:lsdException w:name="Medium Shading 2 Accent 5" w:semiHidden="0" w:uiPriority="64" w:unhideWhenUsed="0"/>
-    <w:lsdException w:name="Medium List 1 Accent 5" w:semiHidden="0" w:uiPriority="65" w:unhideWhenUsed="0"/>
-    <w:lsdException w:name="Medium List 2 Accent 5" w:semiHidden="0" w:uiPriority="66" w:unhideWhenUsed="0"/>
-    <w:lsdException w:name="Medium Grid 1 Accent 5" w:semiHidden="0" w:uiPriority="67" w:unhideWhenUsed="0"/>
-    <w:lsdException w:name="Medium Grid 2 Accent 5" w:semiHidden="0" w:uiPriority="68" w:unhideWhenUsed="0"/>
-    <w:lsdException w:name="Medium Grid 3 Accent 5" w:semiHidden="0" w:uiPriority="69" w:unhideWhenUsed="0"/>
-    <w:lsdException w:name="Dark List Accent 5" w:semiHidden="0" w:uiPriority="70" w:unhideWhenUsed="0"/>
-    <w:lsdException w:name="Colorful Shading Accent 5" w:semiHidden="0" w:uiPriority="71" w:unhideWhenUsed="0"/>
-    <w:lsdException w:name="Colorful List Accent 5" w:semiHidden="0" w:uiPriority="72" w:unhideWhenUsed="0"/>
-    <w:lsdException w:name="Colorful Grid Accent 5" w:semiHidden="0" w:uiPriority="73" w:unhideWhenUsed="0"/>
-    <w:lsdException w:name="Light Shading Accent 6" w:semiHidden="0" w:uiPriority="60" w:unhideWhenUsed="0"/>
-    <w:lsdException w:name="Light List Accent 6" w:semiHidden="0" w:uiPriority="61" w:unhideWhenUsed="0"/>
-    <w:lsdException w:name="Light Grid Accent 6" w:semiHidden="0" w:uiPriority="62" w:unhideWhenUsed="0"/>
-    <w:lsdException w:name="Medium Shading 1 Accent 6" w:semiHidden="0" w:uiPriority="63" w:unhideWhenUsed="0"/>
-    <w:lsdException w:name="Medium Shading 2 Accent 6" w:semiHidden="0" w:uiPriority="64" w:unhideWhenUsed="0"/>
-    <w:lsdException w:name="Medium List 1 Accent 6" w:semiHidden="0" w:uiPriority="65" w:unhideWhenUsed="0"/>
-    <w:lsdException w:name="Medium List 2 Accent 6" w:semiHidden="0" w:uiPriority="66" w:unhideWhenUsed="0"/>
-    <w:lsdException w:name="Medium Grid 1 Accent 6" w:semiHidden="0" w:uiPriority="67" w:unhideWhenUsed="0"/>
-    <w:lsdException w:name="Medium Grid 2 Accent 6" w:semiHidden="0" w:uiPriority="68" w:unhideWhenUsed="0"/>
-    <w:lsdException w:name="Medium Grid 3 Accent 6" w:semiHidden="0" w:uiPriority="69" w:unhideWhenUsed="0"/>
-    <w:lsdException w:name="Dark List Accent 6" w:semiHidden="0" w:uiPriority="70" w:unhideWhenUsed="0"/>
-    <w:lsdException w:name="Colorful Shading Accent 6" w:semiHidden="0" w:uiPriority="71" w:unhideWhenUsed="0"/>
-    <w:lsdException w:name="Colorful List Accent 6" w:semiHidden="0" w:uiPriority="72" w:unhideWhenUsed="0"/>
-    <w:lsdException w:name="Colorful Grid Accent 6" w:semiHidden="0" w:uiPriority="73" w:unhideWhenUsed="0"/>
-    <w:lsdException w:name="Subtle Emphasis" w:semiHidden="0" w:uiPriority="19" w:unhideWhenUsed="0" w:qFormat="1"/>
-    <w:lsdException w:name="Intense Emphasis" w:semiHidden="0" w:uiPriority="21" w:unhideWhenUsed="0" w:qFormat="1"/>
-    <w:lsdException w:name="Subtle Reference" w:semiHidden="0" w:uiPriority="31" w:unhideWhenUsed="0" w:qFormat="1"/>
-    <w:lsdException w:name="Intense Reference" w:semiHidden="0" w:uiPriority="32" w:unhideWhenUsed="0" w:qFormat="1"/>
-    <w:lsdException w:name="Book Title" w:semiHidden="0" w:uiPriority="33" w:unhideWhenUsed="0" w:qFormat="1"/>
-    <w:lsdException w:name="Bibliography" w:uiPriority="37"/>
-    <w:lsdException w:name="TOC Heading" w:uiPriority="39" w:qFormat="1"/>
+  <w:latentStyles w:defLockedState="0" w:defUIPriority="99" w:defSemiHidden="0" w:defUnhideWhenUsed="0" w:defQFormat="0" w:count="371">
+    <w:lsdException w:name="Normal" w:uiPriority="0" w:qFormat="1"/>
+    <w:lsdException w:name="heading 1" w:uiPriority="9" w:qFormat="1"/>
+    <w:lsdException w:name="heading 2" w:semiHidden="1" w:uiPriority="9" w:unhideWhenUsed="1" w:qFormat="1"/>
+    <w:lsdException w:name="heading 3" w:semiHidden="1" w:uiPriority="9" w:unhideWhenUsed="1" w:qFormat="1"/>
+    <w:lsdException w:name="heading 4" w:semiHidden="1" w:uiPriority="9" w:unhideWhenUsed="1" w:qFormat="1"/>
+    <w:lsdException w:name="heading 5" w:semiHidden="1" w:uiPriority="9" w:unhideWhenUsed="1" w:qFormat="1"/>
+    <w:lsdException w:name="heading 6" w:semiHidden="1" w:uiPriority="9" w:unhideWhenUsed="1" w:qFormat="1"/>
+    <w:lsdException w:name="heading 7" w:semiHidden="1" w:uiPriority="9" w:unhideWhenUsed="1" w:qFormat="1"/>
+    <w:lsdException w:name="heading 8" w:semiHidden="1" w:uiPriority="9" w:unhideWhenUsed="1" w:qFormat="1"/>
+    <w:lsdException w:name="heading 9" w:semiHidden="1" w:uiPriority="9" w:unhideWhenUsed="1" w:qFormat="1"/>
+    <w:lsdException w:name="index 1" w:semiHidden="1" w:unhideWhenUsed="1"/>
+    <w:lsdException w:name="index 2" w:semiHidden="1" w:unhideWhenUsed="1"/>
+    <w:lsdException w:name="index 3" w:semiHidden="1" w:unhideWhenUsed="1"/>
+    <w:lsdException w:name="index 4" w:semiHidden="1" w:unhideWhenUsed="1"/>
+    <w:lsdException w:name="index 5" w:semiHidden="1" w:unhideWhenUsed="1"/>
+    <w:lsdException w:name="index 6" w:semiHidden="1" w:unhideWhenUsed="1"/>
+    <w:lsdException w:name="index 7" w:semiHidden="1" w:unhideWhenUsed="1"/>
+    <w:lsdException w:name="index 8" w:semiHidden="1" w:unhideWhenUsed="1"/>
+    <w:lsdException w:name="index 9" w:semiHidden="1" w:unhideWhenUsed="1"/>
+    <w:lsdException w:name="toc 1" w:semiHidden="1" w:uiPriority="39" w:unhideWhenUsed="1"/>
+    <w:lsdException w:name="toc 2" w:semiHidden="1" w:uiPriority="39" w:unhideWhenUsed="1"/>
+    <w:lsdException w:name="toc 3" w:semiHidden="1" w:uiPriority="39" w:unhideWhenUsed="1"/>
+    <w:lsdException w:name="toc 4" w:semiHidden="1" w:uiPriority="39" w:unhideWhenUsed="1"/>
+    <w:lsdException w:name="toc 5" w:semiHidden="1" w:uiPriority="39" w:unhideWhenUsed="1"/>
+    <w:lsdException w:name="toc 6" w:semiHidden="1" w:uiPriority="39" w:unhideWhenUsed="1"/>
+    <w:lsdException w:name="toc 7" w:semiHidden="1" w:uiPriority="39" w:unhideWhenUsed="1"/>
+    <w:lsdException w:name="toc 8" w:semiHidden="1" w:uiPriority="39" w:unhideWhenUsed="1"/>
+    <w:lsdException w:name="toc 9" w:semiHidden="1" w:uiPriority="39" w:unhideWhenUsed="1"/>
+    <w:lsdException w:name="Normal Indent" w:semiHidden="1" w:unhideWhenUsed="1"/>
+    <w:lsdException w:name="footnote text" w:semiHidden="1" w:unhideWhenUsed="1"/>
+    <w:lsdException w:name="annotation text" w:semiHidden="1" w:unhideWhenUsed="1"/>
+    <w:lsdException w:name="header" w:semiHidden="1" w:unhideWhenUsed="1"/>
+    <w:lsdException w:name="footer" w:semiHidden="1" w:unhideWhenUsed="1"/>
+    <w:lsdException w:name="index heading" w:semiHidden="1" w:unhideWhenUsed="1"/>
+    <w:lsdException w:name="caption" w:semiHidden="1" w:uiPriority="35" w:unhideWhenUsed="1" w:qFormat="1"/>
+    <w:lsdException w:name="table of figures" w:semiHidden="1" w:unhideWhenUsed="1"/>
+    <w:lsdException w:name="envelope address" w:semiHidden="1" w:unhideWhenUsed="1"/>
+    <w:lsdException w:name="envelope return" w:semiHidden="1" w:unhideWhenUsed="1"/>
+    <w:lsdException w:name="footnote reference" w:semiHidden="1" w:unhideWhenUsed="1"/>
+    <w:lsdException w:name="annotation reference" w:semiHidden="1" w:unhideWhenUsed="1"/>
+    <w:lsdException w:name="line number" w:semiHidden="1" w:unhideWhenUsed="1"/>
+    <w:lsdException w:name="page number" w:semiHidden="1" w:unhideWhenUsed="1"/>
+    <w:lsdException w:name="endnote reference" w:semiHidden="1" w:unhideWhenUsed="1"/>
+    <w:lsdException w:name="endnote text" w:semiHidden="1" w:unhideWhenUsed="1"/>
+    <w:lsdException w:name="table of authorities" w:semiHidden="1" w:unhideWhenUsed="1"/>
+    <w:lsdException w:name="macro" w:semiHidden="1" w:unhideWhenUsed="1"/>
+    <w:lsdException w:name="toa heading" w:semiHidden="1" w:unhideWhenUsed="1"/>
+    <w:lsdException w:name="List" w:semiHidden="1" w:unhideWhenUsed="1"/>
+    <w:lsdException w:name="List Bullet" w:semiHidden="1" w:unhideWhenUsed="1"/>
+    <w:lsdException w:name="List Number" w:semiHidden="1" w:unhideWhenUsed="1"/>
+    <w:lsdException w:name="List 2" w:semiHidden="1" w:unhideWhenUsed="1"/>
+    <w:lsdException w:name="List 3" w:semiHidden="1" w:unhideWhenUsed="1"/>
+    <w:lsdException w:name="List 4" w:semiHidden="1" w:unhideWhenUsed="1"/>
+    <w:lsdException w:name="List 5" w:semiHidden="1" w:unhideWhenUsed="1"/>
+    <w:lsdException w:name="List Bullet 2" w:semiHidden="1" w:unhideWhenUsed="1"/>
+    <w:lsdException w:name="List Bullet 3" w:semiHidden="1" w:unhideWhenUsed="1"/>
+    <w:lsdException w:name="List Bullet 4" w:semiHidden="1" w:unhideWhenUsed="1"/>
+    <w:lsdException w:name="List Bullet 5" w:semiHidden="1" w:unhideWhenUsed="1"/>
+    <w:lsdException w:name="List Number 2" w:semiHidden="1" w:unhideWhenUsed="1"/>
+    <w:lsdException w:name="List Number 3" w:semiHidden="1" w:unhideWhenUsed="1"/>
+    <w:lsdException w:name="List Number 4" w:semiHidden="1" w:unhideWhenUsed="1"/>
+    <w:lsdException w:name="List Number 5" w:semiHidden="1" w:unhideWhenUsed="1"/>
+    <w:lsdException w:name="Title" w:uiPriority="10" w:qFormat="1"/>
+    <w:lsdException w:name="Closing" w:semiHidden="1" w:unhideWhenUsed="1"/>
+    <w:lsdException w:name="Signature" w:semiHidden="1" w:unhideWhenUsed="1"/>
+    <w:lsdException w:name="Default Paragraph Font" w:semiHidden="1" w:uiPriority="1" w:unhideWhenUsed="1"/>
+    <w:lsdException w:name="Body Text" w:semiHidden="1" w:unhideWhenUsed="1"/>
+    <w:lsdException w:name="Body Text Indent" w:semiHidden="1" w:unhideWhenUsed="1"/>
+    <w:lsdException w:name="List Continue" w:semiHidden="1" w:unhideWhenUsed="1"/>
+    <w:lsdException w:name="List Continue 2" w:semiHidden="1" w:unhideWhenUsed="1"/>
+    <w:lsdException w:name="List Continue 3" w:semiHidden="1" w:unhideWhenUsed="1"/>
+    <w:lsdException w:name="List Continue 4" w:semiHidden="1" w:unhideWhenUsed="1"/>
+    <w:lsdException w:name="List Continue 5" w:semiHidden="1" w:unhideWhenUsed="1"/>
+    <w:lsdException w:name="Message Header" w:semiHidden="1" w:unhideWhenUsed="1"/>
+    <w:lsdException w:name="Subtitle" w:uiPriority="11" w:qFormat="1"/>
+    <w:lsdException w:name="Salutation" w:semiHidden="1" w:unhideWhenUsed="1"/>
+    <w:lsdException w:name="Date" w:semiHidden="1" w:unhideWhenUsed="1"/>
+    <w:lsdException w:name="Body Text First Indent" w:semiHidden="1" w:unhideWhenUsed="1"/>
+    <w:lsdException w:name="Body Text First Indent 2" w:semiHidden="1" w:unhideWhenUsed="1"/>
+    <w:lsdException w:name="Note Heading" w:semiHidden="1" w:unhideWhenUsed="1"/>
+    <w:lsdException w:name="Body Text 2" w:semiHidden="1" w:unhideWhenUsed="1"/>
+    <w:lsdException w:name="Body Text 3" w:semiHidden="1" w:unhideWhenUsed="1"/>
+    <w:lsdException w:name="Body Text Indent 2" w:semiHidden="1" w:unhideWhenUsed="1"/>
+    <w:lsdException w:name="Body Text Indent 3" w:semiHidden="1" w:unhideWhenUsed="1"/>
+    <w:lsdException w:name="Block Text" w:semiHidden="1" w:unhideWhenUsed="1"/>
+    <w:lsdException w:name="Hyperlink" w:semiHidden="1" w:unhideWhenUsed="1"/>
+    <w:lsdException w:name="FollowedHyperlink" w:semiHidden="1" w:unhideWhenUsed="1"/>
+    <w:lsdException w:name="Strong" w:uiPriority="22" w:qFormat="1"/>
+    <w:lsdException w:name="Emphasis" w:uiPriority="20" w:qFormat="1"/>
+    <w:lsdException w:name="Document Map" w:semiHidden="1" w:unhideWhenUsed="1"/>
+    <w:lsdException w:name="Plain Text" w:semiHidden="1" w:unhideWhenUsed="1"/>
+    <w:lsdException w:name="E-mail Signature" w:semiHidden="1" w:unhideWhenUsed="1"/>
+    <w:lsdException w:name="HTML Top of Form" w:semiHidden="1" w:unhideWhenUsed="1"/>
+    <w:lsdException w:name="HTML Bottom of Form" w:semiHidden="1" w:unhideWhenUsed="1"/>
+    <w:lsdException w:name="Normal (Web)" w:semiHidden="1" w:unhideWhenUsed="1"/>
+    <w:lsdException w:name="HTML Acronym" w:semiHidden="1" w:unhideWhenUsed="1"/>
+    <w:lsdException w:name="HTML Address" w:semiHidden="1" w:unhideWhenUsed="1"/>
+    <w:lsdException w:name="HTML Cite" w:semiHidden="1" w:unhideWhenUsed="1"/>
+    <w:lsdException w:name="HTML Code" w:semiHidden="1" w:unhideWhenUsed="1"/>
+    <w:lsdException w:name="HTML Definition" w:semiHidden="1" w:unhideWhenUsed="1"/>
+    <w:lsdException w:name="HTML Keyboard" w:semiHidden="1" w:unhideWhenUsed="1"/>
+    <w:lsdException w:name="HTML Preformatted" w:semiHidden="1" w:unhideWhenUsed="1"/>
+    <w:lsdException w:name="HTML Sample" w:semiHidden="1" w:unhideWhenUsed="1"/>
+    <w:lsdException w:name="HTML Typewriter" w:semiHidden="1" w:unhideWhenUsed="1"/>
+    <w:lsdException w:name="HTML Variable" w:semiHidden="1" w:unhideWhenUsed="1"/>
+    <w:lsdException w:name="Normal Table" w:semiHidden="1" w:unhideWhenUsed="1"/>
+    <w:lsdException w:name="annotation subject" w:semiHidden="1" w:unhideWhenUsed="1"/>
+    <w:lsdException w:name="No List" w:semiHidden="1" w:unhideWhenUsed="1"/>
+    <w:lsdException w:name="Outline List 1" w:semiHidden="1" w:unhideWhenUsed="1"/>
+    <w:lsdException w:name="Outline List 2" w:semiHidden="1" w:unhideWhenUsed="1"/>
+    <w:lsdException w:name="Outline List 3" w:semiHidden="1" w:unhideWhenUsed="1"/>
+    <w:lsdException w:name="Table Simple 1" w:semiHidden="1" w:unhideWhenUsed="1"/>
+    <w:lsdException w:name="Table Simple 2" w:semiHidden="1" w:unhideWhenUsed="1"/>
+    <w:lsdException w:name="Table Simple 3" w:semiHidden="1" w:unhideWhenUsed="1"/>
+    <w:lsdException w:name="Table Classic 1" w:semiHidden="1" w:unhideWhenUsed="1"/>
+    <w:lsdException w:name="Table Classic 2" w:semiHidden="1" w:unhideWhenUsed="1"/>
+    <w:lsdException w:name="Table Classic 3" w:semiHidden="1" w:unhideWhenUsed="1"/>
+    <w:lsdException w:name="Table Classic 4" w:semiHidden="1" w:unhideWhenUsed="1"/>
+    <w:lsdException w:name="Table Colorful 1" w:semiHidden="1" w:unhideWhenUsed="1"/>
+    <w:lsdException w:name="Table Colorful 2" w:semiHidden="1" w:unhideWhenUsed="1"/>
+    <w:lsdException w:name="Table Colorful 3" w:semiHidden="1" w:unhideWhenUsed="1"/>
+    <w:lsdException w:name="Table Columns 1" w:semiHidden="1" w:unhideWhenUsed="1"/>
+    <w:lsdException w:name="Table Columns 2" w:semiHidden="1" w:unhideWhenUsed="1"/>
+    <w:lsdException w:name="Table Columns 3" w:semiHidden="1" w:unhideWhenUsed="1"/>
+    <w:lsdException w:name="Table Columns 4" w:semiHidden="1" w:unhideWhenUsed="1"/>
+    <w:lsdException w:name="Table Columns 5" w:semiHidden="1" w:unhideWhenUsed="1"/>
+    <w:lsdException w:name="Table Grid 1" w:semiHidden="1" w:unhideWhenUsed="1"/>
+    <w:lsdException w:name="Table Grid 2" w:semiHidden="1" w:unhideWhenUsed="1"/>
+    <w:lsdException w:name="Table Grid 3" w:semiHidden="1" w:unhideWhenUsed="1"/>
+    <w:lsdException w:name="Table Grid 4" w:semiHidden="1" w:unhideWhenUsed="1"/>
+    <w:lsdException w:name="Table Grid 5" w:semiHidden="1" w:unhideWhenUsed="1"/>
+    <w:lsdException w:name="Table Grid 6" w:semiHidden="1" w:unhideWhenUsed="1"/>
+    <w:lsdException w:name="Table Grid 7" w:semiHidden="1" w:unhideWhenUsed="1"/>
+    <w:lsdException w:name="Table Grid 8" w:semiHidden="1" w:unhideWhenUsed="1"/>
+    <w:lsdException w:name="Table List 1" w:semiHidden="1" w:unhideWhenUsed="1"/>
+    <w:lsdException w:name="Table List 2" w:semiHidden="1" w:unhideWhenUsed="1"/>
+    <w:lsdException w:name="Table List 3" w:semiHidden="1" w:unhideWhenUsed="1"/>
+    <w:lsdException w:name="Table List 4" w:semiHidden="1" w:unhideWhenUsed="1"/>
+    <w:lsdException w:name="Table List 5" w:semiHidden="1" w:unhideWhenUsed="1"/>
+    <w:lsdException w:name="Table List 6" w:semiHidden="1" w:unhideWhenUsed="1"/>
+    <w:lsdException w:name="Table List 7" w:semiHidden="1" w:unhideWhenUsed="1"/>
+    <w:lsdException w:name="Table List 8" w:semiHidden="1" w:unhideWhenUsed="1"/>
+    <w:lsdException w:name="Table 3D effects 1" w:semiHidden="1" w:unhideWhenUsed="1"/>
+    <w:lsdException w:name="Table 3D effects 2" w:semiHidden="1" w:unhideWhenUsed="1"/>
+    <w:lsdException w:name="Table 3D effects 3" w:semiHidden="1" w:unhideWhenUsed="1"/>
+    <w:lsdException w:name="Table Contemporary" w:semiHidden="1" w:unhideWhenUsed="1"/>
+    <w:lsdException w:name="Table Elegant" w:semiHidden="1" w:unhideWhenUsed="1"/>
+    <w:lsdException w:name="Table Professional" w:semiHidden="1" w:unhideWhenUsed="1"/>
+    <w:lsdException w:name="Table Subtle 1" w:semiHidden="1" w:unhideWhenUsed="1"/>
+    <w:lsdException w:name="Table Subtle 2" w:semiHidden="1" w:unhideWhenUsed="1"/>
+    <w:lsdException w:name="Table Web 1" w:semiHidden="1" w:unhideWhenUsed="1"/>
+    <w:lsdException w:name="Table Web 2" w:semiHidden="1" w:unhideWhenUsed="1"/>
+    <w:lsdException w:name="Table Web 3" w:semiHidden="1" w:unhideWhenUsed="1"/>
+    <w:lsdException w:name="Balloon Text" w:semiHidden="1" w:unhideWhenUsed="1"/>
+    <w:lsdException w:name="Table Grid" w:uiPriority="59"/>
+    <w:lsdException w:name="Table Theme" w:semiHidden="1" w:unhideWhenUsed="1"/>
+    <w:lsdException w:name="Placeholder Text" w:semiHidden="1"/>
+    <w:lsdException w:name="No Spacing" w:uiPriority="1" w:qFormat="1"/>
+    <w:lsdException w:name="Light Shading" w:uiPriority="60"/>
+    <w:lsdException w:name="Light List" w:uiPriority="61"/>
+    <w:lsdException w:name="Light Grid" w:uiPriority="62"/>
+    <w:lsdException w:name="Medium Shading 1" w:uiPriority="63"/>
+    <w:lsdException w:name="Medium Shading 2" w:uiPriority="64"/>
+    <w:lsdException w:name="Medium List 1" w:uiPriority="65"/>
+    <w:lsdException w:name="Medium List 2" w:uiPriority="66"/>
+    <w:lsdException w:name="Medium Grid 1" w:uiPriority="67"/>
+    <w:lsdException w:name="Medium Grid 2" w:uiPriority="68"/>
+    <w:lsdException w:name="Medium Grid 3" w:uiPriority="69"/>
+    <w:lsdException w:name="Dark List" w:uiPriority="70"/>
+    <w:lsdException w:name="Colorful Shading" w:uiPriority="71"/>
+    <w:lsdException w:name="Colorful List" w:uiPriority="72"/>
+    <w:lsdException w:name="Colorful Grid" w:uiPriority="73"/>
+    <w:lsdException w:name="Light Shading Accent 1" w:uiPriority="60"/>
+    <w:lsdException w:name="Light List Accent 1" w:uiPriority="61"/>
+    <w:lsdException w:name="Light Grid Accent 1" w:uiPriority="62"/>
+    <w:lsdException w:name="Medium Shading 1 Accent 1" w:uiPriority="63"/>
+    <w:lsdException w:name="Medium Shading 2 Accent 1" w:uiPriority="64"/>
+    <w:lsdException w:name="Medium List 1 Accent 1" w:uiPriority="65"/>
+    <w:lsdException w:name="Revision" w:semiHidden="1"/>
+    <w:lsdException w:name="List Paragraph" w:uiPriority="34" w:qFormat="1"/>
+    <w:lsdException w:name="Quote" w:uiPriority="29" w:qFormat="1"/>
+    <w:lsdException w:name="Intense Quote" w:uiPriority="30" w:qFormat="1"/>
+    <w:lsdException w:name="Medium List 2 Accent 1" w:uiPriority="66"/>
+    <w:lsdException w:name="Medium Grid 1 Accent 1" w:uiPriority="67"/>
+    <w:lsdException w:name="Medium Grid 2 Accent 1" w:uiPriority="68"/>
+    <w:lsdException w:name="Medium Grid 3 Accent 1" w:uiPriority="69"/>
+    <w:lsdException w:name="Dark List Accent 1" w:uiPriority="70"/>
+    <w:lsdException w:name="Colorful Shading Accent 1" w:uiPriority="71"/>
+    <w:lsdException w:name="Colorful List Accent 1" w:uiPriority="72"/>
+    <w:lsdException w:name="Colorful Grid Accent 1" w:uiPriority="73"/>
+    <w:lsdException w:name="Light Shading Accent 2" w:uiPriority="60"/>
+    <w:lsdException w:name="Light List Accent 2" w:uiPriority="61"/>
+    <w:lsdException w:name="Light Grid Accent 2" w:uiPriority="62"/>
+    <w:lsdException w:name="Medium Shading 1 Accent 2" w:uiPriority="63"/>
+    <w:lsdException w:name="Medium Shading 2 Accent 2" w:uiPriority="64"/>
+    <w:lsdException w:name="Medium List 1 Accent 2" w:uiPriority="65"/>
+    <w:lsdException w:name="Medium List 2 Accent 2" w:uiPriority="66"/>
+    <w:lsdException w:name="Medium Grid 1 Accent 2" w:uiPriority="67"/>
+    <w:lsdException w:name="Medium Grid 2 Accent 2" w:uiPriority="68"/>
+    <w:lsdException w:name="Medium Grid 3 Accent 2" w:uiPriority="69"/>
+    <w:lsdException w:name="Dark List Accent 2" w:uiPriority="70"/>
+    <w:lsdException w:name="Colorful Shading Accent 2" w:uiPriority="71"/>
+    <w:lsdException w:name="Colorful List Accent 2" w:uiPriority="72"/>
+    <w:lsdException w:name="Colorful Grid Accent 2" w:uiPriority="73"/>
+    <w:lsdException w:name="Light Shading Accent 3" w:uiPriority="60"/>
+    <w:lsdException w:name="Light List Accent 3" w:uiPriority="61"/>
+    <w:lsdException w:name="Light Grid Accent 3" w:uiPriority="62"/>
+    <w:lsdException w:name="Medium Shading 1 Accent 3" w:uiPriority="63"/>
+    <w:lsdException w:name="Medium Shading 2 Accent 3" w:uiPriority="64"/>
+    <w:lsdException w:name="Medium List 1 Accent 3" w:uiPriority="65"/>
+    <w:lsdException w:name="Medium List 2 Accent 3" w:uiPriority="66"/>
+    <w:lsdException w:name="Medium Grid 1 Accent 3" w:uiPriority="67"/>
+    <w:lsdException w:name="Medium Grid 2 Accent 3" w:uiPriority="68"/>
+    <w:lsdException w:name="Medium Grid 3 Accent 3" w:uiPriority="69"/>
+    <w:lsdException w:name="Dark List Accent 3" w:uiPriority="70"/>
+    <w:lsdException w:name="Colorful Shading Accent 3" w:uiPriority="71"/>
+    <w:lsdException w:name="Colorful List Accent 3" w:uiPriority="72"/>
+    <w:lsdException w:name="Colorful Grid Accent 3" w:uiPriority="73"/>
+    <w:lsdException w:name="Light Shading Accent 4" w:uiPriority="60"/>
+    <w:lsdException w:name="Light List Accent 4" w:uiPriority="61"/>
+    <w:lsdException w:name="Light Grid Accent 4" w:uiPriority="62"/>
+    <w:lsdException w:name="Medium Shading 1 Accent 4" w:uiPriority="63"/>
+    <w:lsdException w:name="Medium Shading 2 Accent 4" w:uiPriority="64"/>
+    <w:lsdException w:name="Medium List 1 Accent 4" w:uiPriority="65"/>
+    <w:lsdException w:name="Medium List 2 Accent 4" w:uiPriority="66"/>
+    <w:lsdException w:name="Medium Grid 1 Accent 4" w:uiPriority="67"/>
+    <w:lsdException w:name="Medium Grid 2 Accent 4" w:uiPriority="68"/>
+    <w:lsdException w:name="Medium Grid 3 Accent 4" w:uiPriority="69"/>
+    <w:lsdException w:name="Dark List Accent 4" w:uiPriority="70"/>
+    <w:lsdException w:name="Colorful Shading Accent 4" w:uiPriority="71"/>
+    <w:lsdException w:name="Colorful List Accent 4" w:uiPriority="72"/>
+    <w:lsdException w:name="Colorful Grid Accent 4" w:uiPriority="73"/>
+    <w:lsdException w:name="Light Shading Accent 5" w:uiPriority="60"/>
+    <w:lsdException w:name="Light List Accent 5" w:uiPriority="61"/>
+    <w:lsdException w:name="Light Grid Accent 5" w:uiPriority="62"/>
+    <w:lsdException w:name="Medium Shading 1 Accent 5" w:uiPriority="63"/>
+    <w:lsdException w:name="Medium Shading 2 Accent 5" w:uiPriority="64"/>
+    <w:lsdException w:name="Medium List 1 Accent 5" w:uiPriority="65"/>
+    <w:lsdException w:name="Medium List 2 Accent 5" w:uiPriority="66"/>
+    <w:lsdException w:name="Medium Grid 1 Accent 5" w:uiPriority="67"/>
+    <w:lsdException w:name="Medium Grid 2 Accent 5" w:uiPriority="68"/>
+    <w:lsdException w:name="Medium Grid 3 Accent 5" w:uiPriority="69"/>
+    <w:lsdException w:name="Dark List Accent 5" w:uiPriority="70"/>
+    <w:lsdException w:name="Colorful Shading Accent 5" w:uiPriority="71"/>
+    <w:lsdException w:name="Colorful List Accent 5" w:uiPriority="72"/>
+    <w:lsdException w:name="Colorful Grid Accent 5" w:uiPriority="73"/>
+    <w:lsdException w:name="Light Shading Accent 6" w:uiPriority="60"/>
+    <w:lsdException w:name="Light List Accent 6" w:uiPriority="61"/>
+    <w:lsdException w:name="Light Grid Accent 6" w:uiPriority="62"/>
+    <w:lsdException w:name="Medium Shading 1 Accent 6" w:uiPriority="63"/>
+    <w:lsdException w:name="Medium Shading 2 Accent 6" w:uiPriority="64"/>
+    <w:lsdException w:name="Medium List 1 Accent 6" w:uiPriority="65"/>
+    <w:lsdException w:name="Medium List 2 Accent 6" w:uiPriority="66"/>
+    <w:lsdException w:name="Medium Grid 1 Accent 6" w:uiPriority="67"/>
+    <w:lsdException w:name="Medium Grid 2 Accent 6" w:uiPriority="68"/>
+    <w:lsdException w:name="Medium Grid 3 Accent 6" w:uiPriority="69"/>
+    <w:lsdException w:name="Dark List Accent 6" w:uiPriority="70"/>
+    <w:lsdException w:name="Colorful Shading Accent 6" w:uiPriority="71"/>
+    <w:lsdException w:name="Colorful List Accent 6" w:uiPriority="72"/>
+    <w:lsdException w:name="Colorful Grid Accent 6" w:uiPriority="73"/>
+    <w:lsdException w:name="Subtle Emphasis" w:uiPriority="19" w:qFormat="1"/>
+    <w:lsdException w:name="Intense Emphasis" w:uiPriority="21" w:qFormat="1"/>
+    <w:lsdException w:name="Subtle Reference" w:uiPriority="31" w:qFormat="1"/>
+    <w:lsdException w:name="Intense Reference" w:uiPriority="32" w:qFormat="1"/>
+    <w:lsdException w:name="Book Title" w:uiPriority="33" w:qFormat="1"/>
+    <w:lsdException w:name="Bibliography" w:semiHidden="1" w:uiPriority="37" w:unhideWhenUsed="1"/>
+    <w:lsdException w:name="TOC Heading" w:semiHidden="1" w:uiPriority="39" w:unhideWhenUsed="1" w:qFormat="1"/>
+    <w:lsdException w:name="Plain Table 1" w:uiPriority="41"/>
+    <w:lsdException w:name="Plain Table 2" w:uiPriority="42"/>
+    <w:lsdException w:name="Plain Table 3" w:uiPriority="43"/>
+    <w:lsdException w:name="Plain Table 4" w:uiPriority="44"/>
+    <w:lsdException w:name="Plain Table 5" w:uiPriority="45"/>
+    <w:lsdException w:name="Grid Table Light" w:uiPriority="40"/>
+    <w:lsdException w:name="Grid Table 1 Light" w:uiPriority="46"/>
+    <w:lsdException w:name="Grid Table 2" w:uiPriority="47"/>
+    <w:lsdException w:name="Grid Table 3" w:uiPriority="48"/>
+    <w:lsdException w:name="Grid Table 4" w:uiPriority="49"/>
+    <w:lsdException w:name="Grid Table 5 Dark" w:uiPriority="50"/>
+    <w:lsdException w:name="Grid Table 6 Colorful" w:uiPriority="51"/>
+    <w:lsdException w:name="Grid Table 7 Colorful" w:uiPriority="52"/>
+    <w:lsdException w:name="Grid Table 1 Light Accent 1" w:uiPriority="46"/>
+    <w:lsdException w:name="Grid Table 2 Accent 1" w:uiPriority="47"/>
+    <w:lsdException w:name="Grid Table 3 Accent 1" w:uiPriority="48"/>
+    <w:lsdException w:name="Grid Table 4 Accent 1" w:uiPriority="49"/>
+    <w:lsdException w:name="Grid Table 5 Dark Accent 1" w:uiPriority="50"/>
+    <w:lsdException w:name="Grid Table 6 Colorful Accent 1" w:uiPriority="51"/>
+    <w:lsdException w:name="Grid Table 7 Colorful Accent 1" w:uiPriority="52"/>
+    <w:lsdException w:name="Grid Table 1 Light Accent 2" w:uiPriority="46"/>
+    <w:lsdException w:name="Grid Table 2 Accent 2" w:uiPriority="47"/>
+    <w:lsdException w:name="Grid Table 3 Accent 2" w:uiPriority="48"/>
+    <w:lsdException w:name="Grid Table 4 Accent 2" w:uiPriority="49"/>
+    <w:lsdException w:name="Grid Table 5 Dark Accent 2" w:uiPriority="50"/>
+    <w:lsdException w:name="Grid Table 6 Colorful Accent 2" w:uiPriority="51"/>
+    <w:lsdException w:name="Grid Table 7 Colorful Accent 2" w:uiPriority="52"/>
+    <w:lsdException w:name="Grid Table 1 Light Accent 3" w:uiPriority="46"/>
+    <w:lsdException w:name="Grid Table 2 Accent 3" w:uiPriority="47"/>
+    <w:lsdException w:name="Grid Table 3 Accent 3" w:uiPriority="48"/>
+    <w:lsdException w:name="Grid Table 4 Accent 3" w:uiPriority="49"/>
+    <w:lsdException w:name="Grid Table 5 Dark Accent 3" w:uiPriority="50"/>
+    <w:lsdException w:name="Grid Table 6 Colorful Accent 3" w:uiPriority="51"/>
+    <w:lsdException w:name="Grid Table 7 Colorful Accent 3" w:uiPriority="52"/>
+    <w:lsdException w:name="Grid Table 1 Light Accent 4" w:uiPriority="46"/>
+    <w:lsdException w:name="Grid Table 2 Accent 4" w:uiPriority="47"/>
+    <w:lsdException w:name="Grid Table 3 Accent 4" w:uiPriority="48"/>
+    <w:lsdException w:name="Grid Table 4 Accent 4" w:uiPriority="49"/>
+    <w:lsdException w:name="Grid Table 5 Dark Accent 4" w:uiPriority="50"/>
+    <w:lsdException w:name="Grid Table 6 Colorful Accent 4" w:uiPriority="51"/>
+    <w:lsdException w:name="Grid Table 7 Colorful Accent 4" w:uiPriority="52"/>
+    <w:lsdException w:name="Grid Table 1 Light Accent 5" w:uiPriority="46"/>
+    <w:lsdException w:name="Grid Table 2 Accent 5" w:uiPriority="47"/>
+    <w:lsdException w:name="Grid Table 3 Accent 5" w:uiPriority="48"/>
+    <w:lsdException w:name="Grid Table 4 Accent 5" w:uiPriority="49"/>
+    <w:lsdException w:name="Grid Table 5 Dark Accent 5" w:uiPriority="50"/>
+    <w:lsdException w:name="Grid Table 6 Colorful Accent 5" w:uiPriority="51"/>
+    <w:lsdException w:name="Grid Table 7 Colorful Accent 5" w:uiPriority="52"/>
+    <w:lsdException w:name="Grid Table 1 Light Accent 6" w:uiPriority="46"/>
+    <w:lsdException w:name="Grid Table 2 Accent 6" w:uiPriority="47"/>
+    <w:lsdException w:name="Grid Table 3 Accent 6" w:uiPriority="48"/>
+    <w:lsdException w:name="Grid Table 4 Accent 6" w:uiPriority="49"/>
+    <w:lsdException w:name="Grid Table 5 Dark Accent 6" w:uiPriority="50"/>
+    <w:lsdException w:name="Grid Table 6 Colorful Accent 6" w:uiPriority="51"/>
+    <w:lsdException w:name="Grid Table 7 Colorful Accent 6" w:uiPriority="52"/>
+    <w:lsdException w:name="List Table 1 Light" w:uiPriority="46"/>
+    <w:lsdException w:name="List Table 2" w:uiPriority="47"/>
+    <w:lsdException w:name="List Table 3" w:uiPriority="48"/>
+    <w:lsdException w:name="List Table 4" w:uiPriority="49"/>
+    <w:lsdException w:name="List Table 5 Dark" w:uiPriority="50"/>
+    <w:lsdException w:name="List Table 6 Colorful" w:uiPriority="51"/>
+    <w:lsdException w:name="List Table 7 Colorful" w:uiPriority="52"/>
+    <w:lsdException w:name="List Table 1 Light Accent 1" w:uiPriority="46"/>
+    <w:lsdException w:name="List Table 2 Accent 1" w:uiPriority="47"/>
+    <w:lsdException w:name="List Table 3 Accent 1" w:uiPriority="48"/>
+    <w:lsdException w:name="List Table 4 Accent 1" w:uiPriority="49"/>
+    <w:lsdException w:name="List Table 5 Dark Accent 1" w:uiPriority="50"/>
+    <w:lsdException w:name="List Table 6 Colorful Accent 1" w:uiPriority="51"/>
+    <w:lsdException w:name="List Table 7 Colorful Accent 1" w:uiPriority="52"/>
+    <w:lsdException w:name="List Table 1 Light Accent 2" w:uiPriority="46"/>
+    <w:lsdException w:name="List Table 2 Accent 2" w:uiPriority="47"/>
+    <w:lsdException w:name="List Table 3 Accent 2" w:uiPriority="48"/>
+    <w:lsdException w:name="List Table 4 Accent 2" w:uiPriority="49"/>
+    <w:lsdException w:name="List Table 5 Dark Accent 2" w:uiPriority="50"/>
+    <w:lsdException w:name="List Table 6 Colorful Accent 2" w:uiPriority="51"/>
+    <w:lsdException w:name="List Table 7 Colorful Accent 2" w:uiPriority="52"/>
+    <w:lsdException w:name="List Table 1 Light Accent 3" w:uiPriority="46"/>
+    <w:lsdException w:name="List Table 2 Accent 3" w:uiPriority="47"/>
+    <w:lsdException w:name="List Table 3 Accent 3" w:uiPriority="48"/>
+    <w:lsdException w:name="List Table 4 Accent 3" w:uiPriority="49"/>
+    <w:lsdException w:name="List Table 5 Dark Accent 3" w:uiPriority="50"/>
+    <w:lsdException w:name="List Table 6 Colorful Accent 3" w:uiPriority="51"/>
+    <w:lsdException w:name="List Table 7 Colorful Accent 3" w:uiPriority="52"/>
+    <w:lsdException w:name="List Table 1 Light Accent 4" w:uiPriority="46"/>
+    <w:lsdException w:name="List Table 2 Accent 4" w:uiPriority="47"/>
+    <w:lsdException w:name="List Table 3 Accent 4" w:uiPriority="48"/>
+    <w:lsdException w:name="List Table 4 Accent 4" w:uiPriority="49"/>
+    <w:lsdException w:name="List Table 5 Dark Accent 4" w:uiPriority="50"/>
+    <w:lsdException w:name="List Table 6 Colorful Accent 4" w:uiPriority="51"/>
+    <w:lsdException w:name="List Table 7 Colorful Accent 4" w:uiPriority="52"/>
+    <w:lsdException w:name="List Table 1 Light Accent 5" w:uiPriority="46"/>
+    <w:lsdException w:name="List Table 2 Accent 5" w:uiPriority="47"/>
+    <w:lsdException w:name="List Table 3 Accent 5" w:uiPriority="48"/>
+    <w:lsdException w:name="List Table 4 Accent 5" w:uiPriority="49"/>
+    <w:lsdException w:name="List Table 5 Dark Accent 5" w:uiPriority="50"/>
+    <w:lsdException w:name="List Table 6 Colorful Accent 5" w:uiPriority="51"/>
+    <w:lsdException w:name="List Table 7 Colorful Accent 5" w:uiPriority="52"/>
+    <w:lsdException w:name="List Table 1 Light Accent 6" w:uiPriority="46"/>
+    <w:lsdException w:name="List Table 2 Accent 6" w:uiPriority="47"/>
+    <w:lsdException w:name="List Table 3 Accent 6" w:uiPriority="48"/>
+    <w:lsdException w:name="List Table 4 Accent 6" w:uiPriority="49"/>
+    <w:lsdException w:name="List Table 5 Dark Accent 6" w:uiPriority="50"/>
+    <w:lsdException w:name="List Table 6 Colorful Accent 6" w:uiPriority="51"/>
+    <w:lsdException w:name="List Table 7 Colorful Accent 6" w:uiPriority="52"/>
   </w:latentStyles>
   <w:style w:type="paragraph" w:default="1" w:styleId="Normal">
     <w:name w:val="Normal"/>
     <w:qFormat/>
     <w:rsid w:val="00032D97"/>
   </w:style>
-  <w:style w:type="character" w:default="1" w:styleId="Policepardfaut">
+  <w:style w:type="character" w:default="1" w:styleId="DefaultParagraphFont">
     <w:name w:val="Default Paragraph Font"/>
     <w:uiPriority w:val="1"/>
     <w:semiHidden/>
     <w:unhideWhenUsed/>
   </w:style>
-  <w:style w:type="table" w:default="1" w:styleId="TableauNormal">
+  <w:style w:type="table" w:default="1" w:styleId="TableNormal">
     <w:name w:val="Normal Table"/>
     <w:uiPriority w:val="99"/>
     <w:semiHidden/>
     <w:unhideWhenUsed/>
-    <w:qFormat/>
     <w:tblPr>
       <w:tblInd w:w="0" w:type="dxa"/>
       <w:tblCellMar>
@@ -1062,16 +1260,16 @@
       </w:tblCellMar>
     </w:tblPr>
   </w:style>
-  <w:style w:type="numbering" w:default="1" w:styleId="Aucuneliste">
+  <w:style w:type="numbering" w:default="1" w:styleId="NoList">
     <w:name w:val="No List"/>
     <w:uiPriority w:val="99"/>
     <w:semiHidden/>
     <w:unhideWhenUsed/>
   </w:style>
-  <w:style w:type="paragraph" w:styleId="En-tte">
+  <w:style w:type="paragraph" w:styleId="Header">
     <w:name w:val="header"/>
     <w:basedOn w:val="Normal"/>
-    <w:link w:val="En-tteCar"/>
+    <w:link w:val="HeaderChar"/>
     <w:uiPriority w:val="99"/>
     <w:unhideWhenUsed/>
     <w:rsid w:val="00C3012F"/>
@@ -1083,17 +1281,17 @@
       <w:spacing w:after="0" w:line="240" w:lineRule="auto"/>
     </w:pPr>
   </w:style>
-  <w:style w:type="character" w:customStyle="1" w:styleId="En-tteCar">
-    <w:name w:val="En-tête Car"/>
-    <w:basedOn w:val="Policepardfaut"/>
-    <w:link w:val="En-tte"/>
+  <w:style w:type="character" w:customStyle="1" w:styleId="HeaderChar">
+    <w:name w:val="Header Char"/>
+    <w:basedOn w:val="DefaultParagraphFont"/>
+    <w:link w:val="Header"/>
     <w:uiPriority w:val="99"/>
     <w:rsid w:val="00C3012F"/>
   </w:style>
-  <w:style w:type="paragraph" w:styleId="Pieddepage">
+  <w:style w:type="paragraph" w:styleId="Footer">
     <w:name w:val="footer"/>
     <w:basedOn w:val="Normal"/>
-    <w:link w:val="PieddepageCar"/>
+    <w:link w:val="FooterChar"/>
     <w:uiPriority w:val="99"/>
     <w:unhideWhenUsed/>
     <w:rsid w:val="00C3012F"/>
@@ -1105,17 +1303,17 @@
       <w:spacing w:after="0" w:line="240" w:lineRule="auto"/>
     </w:pPr>
   </w:style>
-  <w:style w:type="character" w:customStyle="1" w:styleId="PieddepageCar">
-    <w:name w:val="Pied de page Car"/>
-    <w:basedOn w:val="Policepardfaut"/>
-    <w:link w:val="Pieddepage"/>
+  <w:style w:type="character" w:customStyle="1" w:styleId="FooterChar">
+    <w:name w:val="Footer Char"/>
+    <w:basedOn w:val="DefaultParagraphFont"/>
+    <w:link w:val="Footer"/>
     <w:uiPriority w:val="99"/>
     <w:rsid w:val="00C3012F"/>
   </w:style>
-  <w:style w:type="paragraph" w:styleId="Textedebulles">
+  <w:style w:type="paragraph" w:styleId="BalloonText">
     <w:name w:val="Balloon Text"/>
     <w:basedOn w:val="Normal"/>
-    <w:link w:val="TextedebullesCar"/>
+    <w:link w:val="BalloonTextChar"/>
     <w:uiPriority w:val="99"/>
     <w:semiHidden/>
     <w:unhideWhenUsed/>
@@ -1129,10 +1327,10 @@
       <w:szCs w:val="16"/>
     </w:rPr>
   </w:style>
-  <w:style w:type="character" w:customStyle="1" w:styleId="TextedebullesCar">
-    <w:name w:val="Texte de bulles Car"/>
-    <w:basedOn w:val="Policepardfaut"/>
-    <w:link w:val="Textedebulles"/>
+  <w:style w:type="character" w:customStyle="1" w:styleId="BalloonTextChar">
+    <w:name w:val="Balloon Text Char"/>
+    <w:basedOn w:val="DefaultParagraphFont"/>
+    <w:link w:val="BalloonText"/>
     <w:uiPriority w:val="99"/>
     <w:semiHidden/>
     <w:rsid w:val="00C3012F"/>
@@ -1142,7 +1340,7 @@
       <w:szCs w:val="16"/>
     </w:rPr>
   </w:style>
-  <w:style w:type="paragraph" w:styleId="Sansinterligne">
+  <w:style w:type="paragraph" w:styleId="NoSpacing">
     <w:name w:val="No Spacing"/>
     <w:uiPriority w:val="1"/>
     <w:qFormat/>
@@ -1444,7 +1642,7 @@
 </file>
 
 <file path=customXml/itemProps1.xml><?xml version="1.0" encoding="utf-8"?>
-<ds:datastoreItem xmlns:ds="http://schemas.openxmlformats.org/officeDocument/2006/customXml" ds:itemID="{1FBAB738-23E8-4AC5-9DB2-E48CD7130EB2}">
+<ds:datastoreItem xmlns:ds="http://schemas.openxmlformats.org/officeDocument/2006/customXml" ds:itemID="{DBBE52E6-CABE-4160-9984-D9806E1940F1}">
   <ds:schemaRefs>
     <ds:schemaRef ds:uri="http://schemas.openxmlformats.org/officeDocument/2006/bibliography"/>
   </ds:schemaRefs>

</xml_diff>